<commit_message>
24-05-20, blog Boehm uitgewerkt
</commit_message>
<xml_diff>
--- a/BlogsWord/Opgavevandezetijd.docx
+++ b/BlogsWord/Opgavevandezetijd.docx
@@ -65,7 +65,27 @@
         <w:spacing w:line="360" w:lineRule="auto"/>
       </w:pPr>
       <w:r>
-        <w:t xml:space="preserve">Wanneer Boehm als jonge </w:t>
+        <w:t>Toen</w:t>
+      </w:r>
+      <w:r>
+        <w:t xml:space="preserve"> </w:t>
+      </w:r>
+      <w:proofErr w:type="spellStart"/>
+      <w:r>
+        <w:t>Omri</w:t>
+      </w:r>
+      <w:proofErr w:type="spellEnd"/>
+      <w:r>
+        <w:t xml:space="preserve"> </w:t>
+      </w:r>
+      <w:r>
+        <w:t xml:space="preserve">Boehm </w:t>
+      </w:r>
+      <w:r>
+        <w:t xml:space="preserve">zo’n vijftien jaar geleden </w:t>
+      </w:r>
+      <w:r>
+        <w:t xml:space="preserve">als jonge </w:t>
       </w:r>
       <w:r>
         <w:t>filosofie assistent</w:t>
@@ -83,13 +103,48 @@
         <w:t>roeg of ze het eens waren met</w:t>
       </w:r>
       <w:r>
-        <w:t xml:space="preserve"> ‘dat alle mensen gelijk geboren zijn, xxx, </w:t>
-      </w:r>
-      <w:r>
-        <w:t>staken de meesten hun vingers wel op</w:t>
-      </w:r>
-      <w:r>
-        <w:t xml:space="preserve">. Als hij nu als assistent hoogleraar van de New School </w:t>
+        <w:t xml:space="preserve"> ‘</w:t>
+      </w:r>
+      <w:r>
+        <w:rPr>
+          <w:i/>
+          <w:iCs/>
+        </w:rPr>
+        <w:t>Wij beschouwen de volgende waarheden als vanzelfsprekend: dat alle mensen gelijk zijn geschapen; dat zij door hun Schepper zijn begiftigd met bepaalde onvervreemdbare rechten; dat deze het leven, de vrijheid en het nastreven van geluk omvatten ...</w:t>
+      </w:r>
+      <w:r>
+        <w:rPr>
+          <w:i/>
+          <w:iCs/>
+        </w:rPr>
+        <w:t>`</w:t>
+      </w:r>
+      <w:r>
+        <w:t xml:space="preserve"> </w:t>
+      </w:r>
+      <w:r>
+        <w:t>staken de meesten hun vingers op</w:t>
+      </w:r>
+      <w:r>
+        <w:t xml:space="preserve">. </w:t>
+      </w:r>
+      <w:r>
+        <w:t>N</w:t>
+      </w:r>
+      <w:r>
+        <w:t xml:space="preserve">u </w:t>
+      </w:r>
+      <w:r>
+        <w:t xml:space="preserve">werkt hij </w:t>
+      </w:r>
+      <w:r>
+        <w:t xml:space="preserve">als assistent hoogleraar </w:t>
+      </w:r>
+      <w:r>
+        <w:t>aan</w:t>
+      </w:r>
+      <w:r>
+        <w:t xml:space="preserve"> de New School </w:t>
       </w:r>
       <w:proofErr w:type="spellStart"/>
       <w:r>
@@ -108,19 +163,25 @@
         <w:t xml:space="preserve"> Research </w:t>
       </w:r>
       <w:r>
-        <w:t>hetzelfde</w:t>
-      </w:r>
-      <w:r>
-        <w:t xml:space="preserve"> voorleest</w:t>
-      </w:r>
-      <w:r>
-        <w:t xml:space="preserve"> en vraagt, </w:t>
-      </w:r>
-      <w:r>
-        <w:t xml:space="preserve">zijn er nog </w:t>
-      </w:r>
-      <w:r>
-        <w:t>nauwelijks studenten die hun vinger opsteken</w:t>
+        <w:t>en</w:t>
+      </w:r>
+      <w:r>
+        <w:t xml:space="preserve"> leest</w:t>
+      </w:r>
+      <w:r>
+        <w:t xml:space="preserve"> hen nog steeds regelmatig dit citaat voor</w:t>
+      </w:r>
+      <w:r>
+        <w:t xml:space="preserve"> en </w:t>
+      </w:r>
+      <w:r>
+        <w:t>stelt hen dezelfde vraag</w:t>
+      </w:r>
+      <w:r>
+        <w:t xml:space="preserve">. Nu </w:t>
+      </w:r>
+      <w:r>
+        <w:t>reageert nauwelijks nog iemand positief</w:t>
       </w:r>
       <w:r>
         <w:t xml:space="preserve">. De </w:t>
@@ -142,46 +203,64 @@
         <w:t xml:space="preserve"> waren toch slavenhandelaren</w:t>
       </w:r>
       <w:r>
-        <w:t>.</w:t>
-      </w:r>
-      <w:r>
-        <w:t xml:space="preserve"> Kant was </w:t>
-      </w:r>
-      <w:r>
-        <w:t xml:space="preserve">toch </w:t>
-      </w:r>
-      <w:r>
-        <w:t>een ra</w:t>
+        <w:t xml:space="preserve"> en</w:t>
+      </w:r>
+      <w:r>
+        <w:t xml:space="preserve"> Kant </w:t>
+      </w:r>
+      <w:r>
+        <w:t>zelf was toch een</w:t>
+      </w:r>
+      <w:r>
+        <w:t xml:space="preserve"> ra</w:t>
       </w:r>
       <w:r>
         <w:t>cist</w:t>
       </w:r>
       <w:r>
-        <w:t>.</w:t>
-      </w:r>
-      <w:r>
-        <w:t xml:space="preserve"> </w:t>
-      </w:r>
-      <w:r>
-        <w:t>D</w:t>
-      </w:r>
-      <w:r>
-        <w:t>at alle mensen gelijk waren</w:t>
+        <w:t>?</w:t>
+      </w:r>
+      <w:r>
+        <w:t xml:space="preserve"> </w:t>
+      </w:r>
+      <w:r>
+        <w:t>En ook,</w:t>
+      </w:r>
+      <w:r>
+        <w:t xml:space="preserve"> alle mensen </w:t>
+      </w:r>
+      <w:r>
+        <w:t xml:space="preserve">waren wel </w:t>
+      </w:r>
+      <w:r>
+        <w:t>ge</w:t>
+      </w:r>
+      <w:r>
+        <w:t>lijk</w:t>
       </w:r>
       <w:r>
         <w:t>,</w:t>
       </w:r>
       <w:r>
-        <w:t xml:space="preserve"> gold alleen voor de mannen</w:t>
-      </w:r>
-      <w:r>
-        <w:t>,</w:t>
-      </w:r>
-      <w:r>
-        <w:t xml:space="preserve"> de blanke mannen</w:t>
-      </w:r>
-      <w:r>
-        <w:t xml:space="preserve"> dan</w:t>
+        <w:t xml:space="preserve"> </w:t>
+      </w:r>
+      <w:r>
+        <w:t xml:space="preserve">maar dat </w:t>
+      </w:r>
+      <w:r>
+        <w:t>gold alleen voor de mannen</w:t>
+      </w:r>
+      <w:r>
+        <w:t>. D</w:t>
+      </w:r>
+      <w:r>
+        <w:t>e blanke mannen</w:t>
+      </w:r>
+      <w:r>
+        <w:t xml:space="preserve"> </w:t>
+      </w:r>
+      <w:r>
+        <w:t>wel te verstaan</w:t>
       </w:r>
       <w:r>
         <w:t xml:space="preserve">. Het verlichte universalisme heeft zijn kracht </w:t>
@@ -216,10 +295,13 @@
       </w:r>
       <w:proofErr w:type="spellEnd"/>
       <w:r>
-        <w:t xml:space="preserve"> Boehm denkt van wel en schreef ter verdediging van dat universalisme het prachtig </w:t>
-      </w:r>
-      <w:r>
-        <w:t>*</w:t>
+        <w:t xml:space="preserve"> Boehm denkt van wel en schreef ter verdediging van dat universalisme het prachtig</w:t>
+      </w:r>
+      <w:r>
+        <w:t>e</w:t>
+      </w:r>
+      <w:r>
+        <w:t xml:space="preserve"> *</w:t>
       </w:r>
       <w:proofErr w:type="spellStart"/>
       <w:r>
@@ -259,10 +341,7 @@
       </w:r>
       <w:proofErr w:type="spellEnd"/>
       <w:r>
-        <w:t xml:space="preserve">*. </w:t>
-      </w:r>
-      <w:r>
-        <w:t xml:space="preserve"> Onlangs </w:t>
+        <w:t xml:space="preserve">*. Onlangs </w:t>
       </w:r>
       <w:r>
         <w:t xml:space="preserve">ontving </w:t>
@@ -283,7 +362,22 @@
         <w:t xml:space="preserve"> </w:t>
       </w:r>
       <w:r>
-        <w:t xml:space="preserve">de Boekprijs voor Europees Begrip van de stad Leipzig 2024. Hij krijgt die prijs met name voor de consequente manier waarop hij de kern van het humanistisch universalisme verdedigt waarbij het hem gaat om de verplichting om op te komen voor de gelijkheid van alle mensen. </w:t>
+        <w:t xml:space="preserve">terecht </w:t>
+      </w:r>
+      <w:r>
+        <w:t xml:space="preserve">de Boekprijs voor Europees Begrip van de stad Leipzig 2024. Hij krijgt die prijs met name voor de consequente manier waarop hij de kern van het humanistisch universalisme verdedigt </w:t>
+      </w:r>
+      <w:r>
+        <w:t xml:space="preserve">en </w:t>
+      </w:r>
+      <w:r>
+        <w:t xml:space="preserve">daarin </w:t>
+      </w:r>
+      <w:r>
+        <w:t>de plicht benadrukt</w:t>
+      </w:r>
+      <w:r>
+        <w:t xml:space="preserve"> om op te komen voor de gelijkheid van alle mensen. </w:t>
       </w:r>
     </w:p>
     <w:p>
@@ -294,56 +388,210 @@
         <w:t xml:space="preserve">Het politieke en filosofische landschap </w:t>
       </w:r>
       <w:r>
-        <w:t xml:space="preserve">kenmerkt zich door allerlei vormen van identiteitspolitiek waarbij aan de rechterzijde wordt opgekomen voor traditionele waarden en de natie en aan de linkerzijde strijd wordt geleverd in naam van geslacht en ras. De morele grondslagen van Verlichting, universalisme en verstand hebben het moeilijk gekregen. </w:t>
-      </w:r>
-      <w:r>
-        <w:t xml:space="preserve">De Verlichting krijgt nogal een en ander in de schoenen geworpen. </w:t>
-      </w:r>
-      <w:r>
-        <w:t xml:space="preserve">Sterker, het moderne racisme en zelfs het </w:t>
-      </w:r>
-      <w:proofErr w:type="spellStart"/>
-      <w:r>
-        <w:t>nationaal-socialisme</w:t>
-      </w:r>
-      <w:proofErr w:type="spellEnd"/>
-      <w:r>
-        <w:t xml:space="preserve"> wordt in de schoenen </w:t>
+        <w:t xml:space="preserve">kenmerkt zich </w:t>
+      </w:r>
+      <w:r>
+        <w:t xml:space="preserve">tegenwoordig </w:t>
+      </w:r>
+      <w:r>
+        <w:t xml:space="preserve">door allerlei vormen van identiteitspolitiek waarbij aan de rechterzijde wordt opgekomen voor traditionele </w:t>
       </w:r>
       <w:proofErr w:type="gramStart"/>
       <w:r>
-        <w:t>geschoven  van</w:t>
+        <w:t xml:space="preserve">familie </w:t>
+      </w:r>
+      <w:r>
+        <w:t>waarden</w:t>
       </w:r>
       <w:proofErr w:type="gramEnd"/>
       <w:r>
-        <w:t xml:space="preserve"> de</w:t>
-      </w:r>
-      <w:r>
-        <w:t xml:space="preserve"> vader van de Verlichting Immanuel Kant. Maar het is juist het denken van Kant waar Boehm</w:t>
-      </w:r>
-      <w:r>
-        <w:t xml:space="preserve"> </w:t>
-      </w:r>
-      <w:r>
-        <w:t xml:space="preserve">een lans </w:t>
-      </w:r>
-      <w:proofErr w:type="spellStart"/>
-      <w:r>
-        <w:t>voorbreek</w:t>
-      </w:r>
-      <w:proofErr w:type="spellEnd"/>
-      <w:r>
-        <w:t xml:space="preserve"> omdat hij de gelijkheid en waarde van alle mensen als uitgangspunt verdedigt. </w:t>
-      </w:r>
-      <w:r>
-        <w:t>Om het universalisme in deze tijd te plaatsen gaat hij eerst terug op de strijd voor het abolitionisme en de burgerrechtenbeweging van de zestiger jaren. Vervolgens gaat hij in op wat er in de filosofie (met name Amerika) is gebeurd sindsdien, om dan bij Kant en een van de kernverhalen van het Oude Testament terug te komen</w:t>
-      </w:r>
-      <w:r>
-        <w:t xml:space="preserve">. Als we de oorsprong </w:t>
+        <w:t xml:space="preserve"> en de </w:t>
+      </w:r>
+      <w:r>
+        <w:t xml:space="preserve">grenzen van de </w:t>
+      </w:r>
+      <w:r>
+        <w:t xml:space="preserve">natie </w:t>
+      </w:r>
+      <w:r>
+        <w:t>worden verdedigd. A</w:t>
+      </w:r>
+      <w:r>
+        <w:t xml:space="preserve">an de linkerzijde strijd wordt geleverd in naam van geslacht en ras. </w:t>
+      </w:r>
+      <w:r>
+        <w:t>Diverse g</w:t>
+      </w:r>
+      <w:r>
+        <w:t>roep</w:t>
+      </w:r>
+      <w:r>
+        <w:t>en in de samenleving</w:t>
+      </w:r>
+      <w:r>
+        <w:t xml:space="preserve"> verdedig</w:t>
+      </w:r>
+      <w:r>
+        <w:t>en elk hun</w:t>
+      </w:r>
+      <w:r>
+        <w:t xml:space="preserve"> e</w:t>
+      </w:r>
+      <w:r>
+        <w:t>igen</w:t>
+      </w:r>
+      <w:r>
+        <w:t xml:space="preserve"> deelbelang en </w:t>
+      </w:r>
+      <w:r>
+        <w:t xml:space="preserve">daarmee hebben </w:t>
+      </w:r>
+      <w:r>
+        <w:t>d</w:t>
+      </w:r>
+      <w:r>
+        <w:t xml:space="preserve">e morele grondslagen van Verlichting, </w:t>
+      </w:r>
+      <w:r>
+        <w:t xml:space="preserve">het </w:t>
+      </w:r>
+      <w:r>
+        <w:t xml:space="preserve">universalisme en </w:t>
+      </w:r>
+      <w:r>
+        <w:t xml:space="preserve">het </w:t>
+      </w:r>
+      <w:r>
+        <w:t xml:space="preserve">verstand het </w:t>
+      </w:r>
+      <w:r>
+        <w:t xml:space="preserve">heel </w:t>
+      </w:r>
+      <w:r>
+        <w:t xml:space="preserve">moeilijk gekregen. </w:t>
+      </w:r>
+      <w:r>
+        <w:t xml:space="preserve">Ook al krijgen de </w:t>
+      </w:r>
+      <w:r>
+        <w:t xml:space="preserve">Verlichting </w:t>
+      </w:r>
+      <w:r>
+        <w:t xml:space="preserve">in het algemeen en Kant in het bijzonder </w:t>
+      </w:r>
+      <w:r>
+        <w:t>nogal een en ander in de schoenen geworpen</w:t>
+      </w:r>
+      <w:r>
+        <w:t xml:space="preserve">, </w:t>
+      </w:r>
+      <w:r>
+        <w:t xml:space="preserve">het is juist </w:t>
+      </w:r>
+      <w:r>
+        <w:t xml:space="preserve">dit </w:t>
+      </w:r>
+      <w:proofErr w:type="gramStart"/>
+      <w:r>
+        <w:t xml:space="preserve">denken </w:t>
+      </w:r>
+      <w:r>
+        <w:t xml:space="preserve"> waar</w:t>
+      </w:r>
+      <w:proofErr w:type="gramEnd"/>
+      <w:r>
+        <w:t xml:space="preserve"> Boehm</w:t>
+      </w:r>
+      <w:r>
+        <w:t xml:space="preserve"> </w:t>
+      </w:r>
+      <w:r>
+        <w:t>een lans voor</w:t>
+      </w:r>
+      <w:r>
+        <w:t xml:space="preserve"> </w:t>
+      </w:r>
+      <w:r>
+        <w:t>breek</w:t>
+      </w:r>
+      <w:r>
+        <w:t>t</w:t>
+      </w:r>
+      <w:r>
+        <w:t xml:space="preserve"> </w:t>
+      </w:r>
+      <w:r>
+        <w:t xml:space="preserve">en het is </w:t>
+      </w:r>
+      <w:r>
+        <w:t xml:space="preserve">de gelijkheid en waarde van alle </w:t>
       </w:r>
       <w:r>
         <w:lastRenderedPageBreak/>
-        <w:t>begrijpen en onze eigen plicht weer zien, kan onrecht worden bestreden in plaats van elkaar te bestrijden.</w:t>
+        <w:t xml:space="preserve">mensen </w:t>
+      </w:r>
+      <w:r>
+        <w:t xml:space="preserve">dat hij </w:t>
+      </w:r>
+      <w:r>
+        <w:t xml:space="preserve">als uitgangspunt verdedigt. </w:t>
+      </w:r>
+      <w:r>
+        <w:t xml:space="preserve">Om </w:t>
+      </w:r>
+      <w:r>
+        <w:t xml:space="preserve">dit alles </w:t>
+      </w:r>
+      <w:r>
+        <w:t xml:space="preserve">in deze tijd te plaatsen gaat hij </w:t>
+      </w:r>
+      <w:r>
+        <w:t xml:space="preserve">eerst juist </w:t>
+      </w:r>
+      <w:r>
+        <w:t xml:space="preserve">terug op de strijd voor het abolitionisme en de burgerrechtenbeweging van de zestiger jaren. Vervolgens gaat hij in op wat er in de filosofie (met name Amerika) is gebeurd sindsdien, om </w:t>
+      </w:r>
+      <w:r>
+        <w:t>tenslotte</w:t>
+      </w:r>
+      <w:r>
+        <w:t xml:space="preserve"> bij Kant en een van de kernverhalen van het Oude Testament terug te komen</w:t>
+      </w:r>
+      <w:r>
+        <w:t xml:space="preserve">. </w:t>
+      </w:r>
+      <w:r>
+        <w:t xml:space="preserve">Hij wil dat we de </w:t>
+      </w:r>
+      <w:r>
+        <w:t xml:space="preserve">oorsprong </w:t>
+      </w:r>
+      <w:r>
+        <w:t>van het morele humani</w:t>
+      </w:r>
+      <w:r>
+        <w:t>s</w:t>
+      </w:r>
+      <w:r>
+        <w:t xml:space="preserve">me </w:t>
+      </w:r>
+      <w:r>
+        <w:t xml:space="preserve">begrijpen en onze eigen plicht </w:t>
+      </w:r>
+      <w:r>
+        <w:t>zichtbaar maken</w:t>
+      </w:r>
+      <w:r>
+        <w:t>. Alleen zo kan</w:t>
+      </w:r>
+      <w:r>
+        <w:t xml:space="preserve"> onrecht worden bestreden in plaats van </w:t>
+      </w:r>
+      <w:r>
+        <w:t xml:space="preserve">dat mensen </w:t>
+      </w:r>
+      <w:r>
+        <w:t>elkaar bestrijden.</w:t>
       </w:r>
     </w:p>
     <w:p>
@@ -364,7 +612,108 @@
         <w:t xml:space="preserve">John Brown </w:t>
       </w:r>
       <w:r>
-        <w:t>1859 en Maarten Luther King en Vietnamoorlog</w:t>
+        <w:t xml:space="preserve">was een bekende abolitionist die in oktober </w:t>
+      </w:r>
+      <w:r>
+        <w:t xml:space="preserve">1859 </w:t>
+      </w:r>
+      <w:r>
+        <w:t>met een kleine groep een wapendepot overviel. Hij wilde de slaven van wapens voorzien om op deze manier strijd te leveren tegen de slavernij. Bij de overval kwamen mensen om</w:t>
+      </w:r>
+      <w:r>
+        <w:t xml:space="preserve"> en</w:t>
+      </w:r>
+      <w:r>
+        <w:t xml:space="preserve"> </w:t>
+      </w:r>
+      <w:r>
+        <w:t xml:space="preserve">de aanval </w:t>
+      </w:r>
+      <w:r>
+        <w:t>mislukte</w:t>
+      </w:r>
+      <w:r>
+        <w:t xml:space="preserve">. </w:t>
+      </w:r>
+      <w:r>
+        <w:t>John Brown wer</w:t>
+      </w:r>
+      <w:r>
+        <w:t>d</w:t>
+      </w:r>
+      <w:r>
+        <w:t xml:space="preserve"> </w:t>
+      </w:r>
+      <w:proofErr w:type="gramStart"/>
+      <w:r>
+        <w:t>gevangen genomen</w:t>
+      </w:r>
+      <w:proofErr w:type="gramEnd"/>
+      <w:r>
+        <w:t xml:space="preserve"> en ter dood veroordeel</w:t>
+      </w:r>
+      <w:r>
+        <w:t>d</w:t>
+      </w:r>
+      <w:r>
+        <w:t xml:space="preserve">. </w:t>
+      </w:r>
+      <w:r>
+        <w:t xml:space="preserve">Maar moest de wet, het gezag of de </w:t>
+      </w:r>
+      <w:proofErr w:type="spellStart"/>
+      <w:r>
+        <w:t>konsens</w:t>
+      </w:r>
+      <w:proofErr w:type="spellEnd"/>
+      <w:r>
+        <w:t xml:space="preserve"> worden gehandhaafd of was er een principe dat daarboven uitging. Van veel kanten werd Brown als een fanatiek, waanzinnig of gek individu afgeschilderd. </w:t>
+      </w:r>
+      <w:r>
+        <w:t>Maar Emerson en Thoreau, twee belangrijke 19</w:t>
+      </w:r>
+      <w:r>
+        <w:rPr>
+          <w:vertAlign w:val="superscript"/>
+        </w:rPr>
+        <w:t>e</w:t>
+      </w:r>
+      <w:r>
+        <w:t xml:space="preserve"> </w:t>
+      </w:r>
+      <w:proofErr w:type="spellStart"/>
+      <w:r>
+        <w:t>eeuwse</w:t>
+      </w:r>
+      <w:proofErr w:type="spellEnd"/>
+      <w:r>
+        <w:t xml:space="preserve"> intellectuelen name het voor Brown op en vielen de autoriteit van de consensus en de tirannie van het conformisme aan. </w:t>
+      </w:r>
+      <w:r>
+        <w:t xml:space="preserve"> </w:t>
+      </w:r>
+      <w:r>
+        <w:t xml:space="preserve">Was het niet zo dat Brown juist niet voor het universele idee van het goede, Zoals ook Hugo zou schrijven dat we door onrechtvaardigheid te accepteren het abstracte idee van rechtvaardigheid in gevaar brengen. </w:t>
+      </w:r>
+      <w:r>
+        <w:t xml:space="preserve">De aanval wordt ook gezien als een voorbode van de Amerikaanse burgeroorlog waarin de slavernij breder als onrechtvaardig verschijnsel werd gezien. Ook </w:t>
+      </w:r>
+      <w:r>
+        <w:t xml:space="preserve">Maarten Luther King </w:t>
+      </w:r>
+      <w:r>
+        <w:t xml:space="preserve">snapte dat het gelijkheidsprincipe meer betekende dan enkel de emancipatie van de zwarte Amerikanen. Dat hij daarom zich zo uitsprak tegen </w:t>
+      </w:r>
+      <w:proofErr w:type="gramStart"/>
+      <w:r>
+        <w:t xml:space="preserve">de </w:t>
+      </w:r>
+      <w:r>
+        <w:t xml:space="preserve"> Vietnamoorlog</w:t>
+      </w:r>
+      <w:proofErr w:type="gramEnd"/>
+      <w:r>
+        <w:t xml:space="preserve"> werd door velen aangevallen omdat die de emancipatie in gevaar zou brengen. Net als voor Emerson en Thoreau ging het abstractie idee van rechtvaardigheid daar ver boven uit. </w:t>
       </w:r>
     </w:p>
     <w:p>

</xml_diff>

<commit_message>
24-05-24, blog boehm bijgewerkt
</commit_message>
<xml_diff>
--- a/BlogsWord/Opgavevandezetijd.docx
+++ b/BlogsWord/Opgavevandezetijd.docx
@@ -644,33 +644,129 @@
       <w:r>
         <w:t xml:space="preserve"> </w:t>
       </w:r>
+      <w:r>
+        <w:t>gevangengenomen</w:t>
+      </w:r>
+      <w:r>
+        <w:t xml:space="preserve"> en ter dood veroordeel</w:t>
+      </w:r>
+      <w:r>
+        <w:t>d</w:t>
+      </w:r>
+      <w:r>
+        <w:t xml:space="preserve">. </w:t>
+      </w:r>
+      <w:r>
+        <w:t>Van ve</w:t>
+      </w:r>
+      <w:r>
+        <w:t xml:space="preserve">rschillende kanten </w:t>
+      </w:r>
+      <w:r>
+        <w:t>werd Brown als een fanatiek</w:t>
+      </w:r>
+      <w:r>
+        <w:t>eling</w:t>
+      </w:r>
+      <w:r>
+        <w:t>, waanzinnig</w:t>
+      </w:r>
+      <w:r>
+        <w:t>e</w:t>
+      </w:r>
+      <w:r>
+        <w:t xml:space="preserve"> of gek afgeschilderd. </w:t>
+      </w:r>
+      <w:r>
+        <w:t>Was dat wel zo? Ging het hier wel om d</w:t>
+      </w:r>
+      <w:r>
+        <w:t xml:space="preserve">e wet, het gezag </w:t>
+      </w:r>
+      <w:r>
+        <w:t>of de orde</w:t>
+      </w:r>
+      <w:r>
+        <w:t xml:space="preserve"> of was er </w:t>
+      </w:r>
+      <w:r>
+        <w:t xml:space="preserve">sprake van </w:t>
+      </w:r>
+      <w:r>
+        <w:t xml:space="preserve">een </w:t>
+      </w:r>
+      <w:r>
+        <w:t xml:space="preserve">moreel </w:t>
+      </w:r>
+      <w:r>
+        <w:t xml:space="preserve">principe dat </w:t>
+      </w:r>
+      <w:r>
+        <w:t>hier bovenuit</w:t>
+      </w:r>
+      <w:r>
+        <w:t xml:space="preserve"> uitging</w:t>
+      </w:r>
+      <w:r>
+        <w:t>?</w:t>
+      </w:r>
+      <w:r>
+        <w:t xml:space="preserve"> </w:t>
+      </w:r>
+      <w:r>
+        <w:t xml:space="preserve">Was het niet zo dat Brown juist </w:t>
+      </w:r>
+      <w:r>
+        <w:t>opkwam voor</w:t>
+      </w:r>
+      <w:r>
+        <w:t xml:space="preserve"> het universele idee van het goede</w:t>
+      </w:r>
+      <w:r>
+        <w:t xml:space="preserve"> en als</w:t>
+      </w:r>
+      <w:r>
+        <w:t xml:space="preserve"> onrechtvaardigheid </w:t>
+      </w:r>
+      <w:r>
+        <w:t>wordt</w:t>
+      </w:r>
+      <w:r>
+        <w:t xml:space="preserve"> </w:t>
+      </w:r>
+      <w:r>
+        <w:t>geaccepteerd</w:t>
+      </w:r>
+      <w:r>
+        <w:t xml:space="preserve"> het abstracte idee van rechtvaardigheid in gevaar</w:t>
+      </w:r>
+      <w:r>
+        <w:t xml:space="preserve"> </w:t>
+      </w:r>
+      <w:proofErr w:type="spellStart"/>
+      <w:r>
+        <w:t>kom</w:t>
+      </w:r>
+      <w:r>
+        <w:t>t</w:t>
+      </w:r>
       <w:proofErr w:type="gramStart"/>
       <w:r>
-        <w:t>gevangen genomen</w:t>
-      </w:r>
+        <w:t>?</w:t>
+      </w:r>
+      <w:r>
+        <w:t>.</w:t>
+      </w:r>
+      <w:r>
+        <w:t>In</w:t>
+      </w:r>
+      <w:proofErr w:type="spellEnd"/>
       <w:proofErr w:type="gramEnd"/>
       <w:r>
-        <w:t xml:space="preserve"> en ter dood veroordeel</w:t>
-      </w:r>
-      <w:r>
-        <w:t>d</w:t>
-      </w:r>
-      <w:r>
-        <w:t xml:space="preserve">. </w:t>
-      </w:r>
-      <w:r>
-        <w:t xml:space="preserve">Maar moest de wet, het gezag of de </w:t>
-      </w:r>
-      <w:proofErr w:type="spellStart"/>
-      <w:r>
-        <w:t>konsens</w:t>
-      </w:r>
-      <w:proofErr w:type="spellEnd"/>
-      <w:r>
-        <w:t xml:space="preserve"> worden gehandhaafd of was er een principe dat daarboven uitging. Van veel kanten werd Brown als een fanatiek, waanzinnig of gek individu afgeschilderd. </w:t>
-      </w:r>
-      <w:r>
-        <w:t>Maar Emerson en Thoreau, twee belangrijke 19</w:t>
+        <w:t xml:space="preserve"> eigen land namen </w:t>
+      </w:r>
+      <w:r>
+        <w:t>Emerson en Thoreau, twee belangrijke 19</w:t>
       </w:r>
       <w:r>
         <w:rPr>
@@ -679,30 +775,98 @@
         <w:t>e</w:t>
       </w:r>
       <w:r>
-        <w:t xml:space="preserve"> </w:t>
-      </w:r>
-      <w:proofErr w:type="spellStart"/>
-      <w:r>
-        <w:t>eeuwse</w:t>
-      </w:r>
-      <w:proofErr w:type="spellEnd"/>
-      <w:r>
-        <w:t xml:space="preserve"> intellectuelen name het voor Brown op en vielen de autoriteit van de consensus en de tirannie van het conformisme aan. </w:t>
-      </w:r>
-      <w:r>
-        <w:t xml:space="preserve"> </w:t>
-      </w:r>
-      <w:r>
-        <w:t xml:space="preserve">Was het niet zo dat Brown juist niet voor het universele idee van het goede, Zoals ook Hugo zou schrijven dat we door onrechtvaardigheid te accepteren het abstracte idee van rechtvaardigheid in gevaar brengen. </w:t>
-      </w:r>
-      <w:r>
-        <w:t xml:space="preserve">De aanval wordt ook gezien als een voorbode van de Amerikaanse burgeroorlog waarin de slavernij breder als onrechtvaardig verschijnsel werd gezien. Ook </w:t>
+        <w:t>-eeuwse</w:t>
+      </w:r>
+      <w:r>
+        <w:t xml:space="preserve"> intellectuelen </w:t>
+      </w:r>
+      <w:r>
+        <w:t xml:space="preserve">het </w:t>
+      </w:r>
+      <w:r>
+        <w:t>voor Brown op</w:t>
+      </w:r>
+      <w:r>
+        <w:t xml:space="preserve">, net zoals Hugo dat vanuit het buitenland deed. Zij vielen </w:t>
+      </w:r>
+      <w:r>
+        <w:t xml:space="preserve">de autoriteit van de consensus </w:t>
+      </w:r>
+      <w:r>
+        <w:t xml:space="preserve">(of </w:t>
+      </w:r>
+      <w:r>
+        <w:t xml:space="preserve">de tirannie van </w:t>
+      </w:r>
+      <w:r>
+        <w:t xml:space="preserve">de meerderheid, zoals </w:t>
+      </w:r>
+      <w:proofErr w:type="spellStart"/>
+      <w:r>
+        <w:t>Toqueville</w:t>
+      </w:r>
+      <w:proofErr w:type="spellEnd"/>
+      <w:r>
+        <w:t xml:space="preserve"> dat noemde)</w:t>
+      </w:r>
+      <w:r>
+        <w:t xml:space="preserve"> </w:t>
+      </w:r>
+      <w:proofErr w:type="spellStart"/>
+      <w:r>
+        <w:t>aan</w:t>
+      </w:r>
+      <w:r>
+        <w:t>l</w:t>
+      </w:r>
+      <w:proofErr w:type="spellEnd"/>
+      <w:r>
+        <w:t xml:space="preserve">. </w:t>
+      </w:r>
+      <w:r>
+        <w:t xml:space="preserve">De aanval </w:t>
+      </w:r>
+      <w:r>
+        <w:t xml:space="preserve">is </w:t>
+      </w:r>
+      <w:r>
+        <w:t xml:space="preserve">een voorbode van de Amerikaanse burgeroorlog waarin de slavernij breder als onrechtvaardig verschijnsel werd gezien. </w:t>
+      </w:r>
+      <w:r>
+        <w:t>Honderd jaar later</w:t>
+      </w:r>
+      <w:r>
+        <w:t xml:space="preserve"> </w:t>
+      </w:r>
+      <w:r>
+        <w:t xml:space="preserve">snapt ook </w:t>
       </w:r>
       <w:r>
         <w:t xml:space="preserve">Maarten Luther King </w:t>
       </w:r>
       <w:r>
-        <w:t xml:space="preserve">snapte dat het gelijkheidsprincipe meer betekende dan enkel de emancipatie van de zwarte Amerikanen. Dat hij daarom zich zo uitsprak tegen </w:t>
+        <w:t xml:space="preserve">heel goed </w:t>
+      </w:r>
+      <w:r>
+        <w:t>dat het gelijkheidsprincipe meer beteken</w:t>
+      </w:r>
+      <w:r>
+        <w:t>t</w:t>
+      </w:r>
+      <w:r>
+        <w:t xml:space="preserve"> dan enkel de emancipatie van de zwarte Amerikanen. </w:t>
+      </w:r>
+      <w:r>
+        <w:t>D</w:t>
+      </w:r>
+      <w:r>
+        <w:t xml:space="preserve">aarom zich </w:t>
+      </w:r>
+      <w:r>
+        <w:t>sprak hij zich uit</w:t>
+      </w:r>
+      <w:r>
+        <w:t xml:space="preserve"> tegen </w:t>
       </w:r>
       <w:proofErr w:type="gramStart"/>
       <w:r>
@@ -713,15 +877,85 @@
       </w:r>
       <w:proofErr w:type="gramEnd"/>
       <w:r>
-        <w:t xml:space="preserve"> werd door velen aangevallen omdat die de emancipatie in gevaar zou brengen. Net als voor Emerson en Thoreau ging het abstractie idee van rechtvaardigheid daar ver boven uit. </w:t>
+        <w:t xml:space="preserve"> nen wordt hij</w:t>
+      </w:r>
+      <w:r>
+        <w:t xml:space="preserve"> door velen aangevallen omdat die de emancipatie </w:t>
+      </w:r>
+      <w:r>
+        <w:t xml:space="preserve">zo </w:t>
+      </w:r>
+      <w:r>
+        <w:t xml:space="preserve">in gevaar zou brengen. </w:t>
       </w:r>
     </w:p>
     <w:p>
       <w:pPr>
         <w:spacing w:line="360" w:lineRule="auto"/>
       </w:pPr>
-      <w:r>
-        <w:t xml:space="preserve">Ontwikkeling filosofie, Holmes, </w:t>
+      <w:proofErr w:type="spellStart"/>
+      <w:r>
+        <w:t>Omri</w:t>
+      </w:r>
+      <w:proofErr w:type="spellEnd"/>
+      <w:r>
+        <w:t xml:space="preserve"> Boehm gaat het om dat</w:t>
+      </w:r>
+      <w:r>
+        <w:t xml:space="preserve"> abstract</w:t>
+      </w:r>
+      <w:r>
+        <w:t xml:space="preserve">e en metafysische </w:t>
+      </w:r>
+      <w:r>
+        <w:t>idee van rechtvaardigheid da</w:t>
+      </w:r>
+      <w:r>
+        <w:t xml:space="preserve">t niet lang na de Amerikaanse Burgeroorlog weer uit het zicht verdwijnt. </w:t>
+      </w:r>
+      <w:r>
+        <w:t xml:space="preserve">In grote stappen </w:t>
+      </w:r>
+      <w:proofErr w:type="spellStart"/>
+      <w:r>
+        <w:t>beschijft</w:t>
+      </w:r>
+      <w:proofErr w:type="spellEnd"/>
+      <w:r>
+        <w:t xml:space="preserve"> hij het wij-liberalisme dat wel universeel zegt te zijn maar dat v</w:t>
+      </w:r>
+      <w:r>
+        <w:t xml:space="preserve">olgens hem </w:t>
+      </w:r>
+      <w:r>
+        <w:t xml:space="preserve">niet is. Het begint bij Holmes, die aanvankelijk een soort Emerson abolitionist </w:t>
+      </w:r>
+      <w:proofErr w:type="gramStart"/>
+      <w:r>
+        <w:t>is</w:t>
+      </w:r>
+      <w:r>
+        <w:t xml:space="preserve"> </w:t>
+      </w:r>
+      <w:r>
+        <w:t>,</w:t>
+      </w:r>
+      <w:proofErr w:type="gramEnd"/>
+      <w:r>
+        <w:t xml:space="preserve"> maar opschuift naar wat de Amerikaanse constitutie van ons vraagt. Plichten en wat moeten maken plaats voor interesses en conventies. “</w:t>
+      </w:r>
+      <w:r>
+        <w:t xml:space="preserve">Iemand verkiest terecht zijn eigen belangen boven die van zijn </w:t>
+      </w:r>
+      <w:r>
+        <w:lastRenderedPageBreak/>
+        <w:t>buren</w:t>
+      </w:r>
+      <w:r>
+        <w:t xml:space="preserve">”. </w:t>
+      </w:r>
+      <w:r>
+        <w:t xml:space="preserve">John </w:t>
       </w:r>
       <w:proofErr w:type="spellStart"/>
       <w:r>
@@ -729,6 +963,23 @@
       </w:r>
       <w:proofErr w:type="spellEnd"/>
       <w:r>
+        <w:t>, door Holmes beïnvloed, valt het absolutisme in filosofie en politiek aan en het is nodig zicht te krijgen op culturele conventies en ervaringen, om doelen en middelen en c</w:t>
+      </w:r>
+      <w:r>
+        <w:t>ompromissen sluiten, onderhandelen, overleggen, overtuigen</w:t>
+      </w:r>
+      <w:r>
+        <w:t xml:space="preserve">. Hem gaat het om een democratie die bij Amerika past. </w:t>
+      </w:r>
+      <w:r>
+        <w:t xml:space="preserve">Dat wij-liberalisme wordt voortgezet door mensen als </w:t>
+      </w:r>
+      <w:proofErr w:type="spellStart"/>
+      <w:r>
+        <w:t>Rawls</w:t>
+      </w:r>
+      <w:proofErr w:type="spellEnd"/>
+      <w:r>
         <w:t xml:space="preserve">, </w:t>
       </w:r>
       <w:proofErr w:type="spellStart"/>
@@ -737,13 +988,27 @@
       </w:r>
       <w:proofErr w:type="spellEnd"/>
       <w:r>
-        <w:t xml:space="preserve">, Lila, </w:t>
+        <w:t xml:space="preserve">, </w:t>
+      </w:r>
+      <w:proofErr w:type="spellStart"/>
+      <w:r>
+        <w:t>Lilla</w:t>
+      </w:r>
+      <w:proofErr w:type="spellEnd"/>
+      <w:r>
+        <w:t xml:space="preserve"> en </w:t>
       </w:r>
       <w:proofErr w:type="spellStart"/>
       <w:r>
         <w:t>Lepore</w:t>
       </w:r>
       <w:proofErr w:type="spellEnd"/>
+      <w:r>
+        <w:t xml:space="preserve">. Tegelijk </w:t>
+      </w:r>
+      <w:r>
+        <w:t xml:space="preserve">komen er allerlei vormen van identiteitspolitiek met een relativistisch perspectief op cultuur, samenleving en geschiedenis. </w:t>
+      </w:r>
       <w:r>
         <w:t xml:space="preserve"> </w:t>
       </w:r>
@@ -752,16 +1017,58 @@
       <w:pPr>
         <w:spacing w:line="360" w:lineRule="auto"/>
       </w:pPr>
+      <w:r>
+        <w:t xml:space="preserve">In Wat is Verlichting? </w:t>
+      </w:r>
       <w:proofErr w:type="gramStart"/>
       <w:r>
-        <w:t>k</w:t>
-      </w:r>
-      <w:r>
-        <w:t>ants</w:t>
+        <w:t>stelt</w:t>
       </w:r>
       <w:proofErr w:type="gramEnd"/>
       <w:r>
-        <w:t xml:space="preserve"> wat is Verlichting en het verhaal van abraham</w:t>
+        <w:t xml:space="preserve"> Kant zich de vraag hoe de mens </w:t>
+      </w:r>
+      <w:r>
+        <w:t xml:space="preserve">zelf kan denken en </w:t>
+      </w:r>
+      <w:proofErr w:type="spellStart"/>
+      <w:r>
+        <w:t>daarbi</w:t>
+      </w:r>
+      <w:proofErr w:type="spellEnd"/>
+      <w:r>
+        <w:t xml:space="preserve"> niet afhankelijk is van de autoriteit van anderen. Hem gaat het niet om de beschrijving maar om de plicht om zelfstandig te denken.  Daar maken we het ons zelf soms wel heel makkelijk als we het denken overlaten aan experts die het veel beter weten dan wijzelf en die we daarvoor kunnen betalen. De moed om zelf te denken komt vooral in gevaar als we makkelijk en mechanistisch terugvallen</w:t>
+      </w:r>
+      <w:r>
+        <w:t xml:space="preserve"> op wat anderen ons </w:t>
+      </w:r>
+      <w:proofErr w:type="gramStart"/>
+      <w:r>
+        <w:t>voorschrijven .</w:t>
+      </w:r>
+      <w:proofErr w:type="gramEnd"/>
+      <w:r>
+        <w:t xml:space="preserve"> </w:t>
+      </w:r>
+      <w:r>
+        <w:t>De grootste bedreiging voor de Verlichting schuilt daarom niet in een gewelddadige oplegging van buitenaf, maar in deze unieke prestatie van een tirannie van de meerderheid om denkende wezens te veranderen in vee</w:t>
+      </w:r>
+      <w:r>
+        <w:t xml:space="preserve">. In het terzijde leggen van het conformisme komt het denken van Kant met Brown, King, Emerson en Thoreau overeen. Het gaat niet om wat de normen ons voorschrijven maar wat de verbeelding vermag. </w:t>
+      </w:r>
+      <w:r>
+        <w:t xml:space="preserve">Deze </w:t>
+      </w:r>
+      <w:proofErr w:type="spellStart"/>
+      <w:r>
+        <w:t>kopernikaanse</w:t>
+      </w:r>
+      <w:proofErr w:type="spellEnd"/>
+      <w:r>
+        <w:t xml:space="preserve"> wending in het begrip autoriteit komt Boehm ook tegenin het verhaal van Abraham en zijn zoon Isaac uit het Oude Testament. Daarbij krijgt Abraham de opdracht van God om zijn zoon te offeren. Uiteindelijk gehoorzaamt Abraham God niet door een ram in plaats van zijn zoon te offeren. Ook Abraham begreep dat mensen de plicht hebben het algemene idee van rechtvaardigheid te volgen en in bepaalde situaties en momenten </w:t>
+      </w:r>
+      <w:r>
+        <w:t>geen recht hebben om te gehoorzamen.</w:t>
       </w:r>
     </w:p>
     <w:p>
@@ -778,41 +1085,6 @@
       <w:pPr>
         <w:spacing w:line="360" w:lineRule="auto"/>
       </w:pPr>
-      <w:r>
-        <w:t xml:space="preserve">Je kunt je afvragen of het wij-liberalisme van </w:t>
-      </w:r>
-      <w:proofErr w:type="spellStart"/>
-      <w:r>
-        <w:t>Dewey</w:t>
-      </w:r>
-      <w:proofErr w:type="spellEnd"/>
-      <w:r>
-        <w:t xml:space="preserve">, </w:t>
-      </w:r>
-      <w:proofErr w:type="spellStart"/>
-      <w:r>
-        <w:t>Rawls</w:t>
-      </w:r>
-      <w:proofErr w:type="spellEnd"/>
-      <w:r>
-        <w:t xml:space="preserve">, </w:t>
-      </w:r>
-      <w:proofErr w:type="spellStart"/>
-      <w:r>
-        <w:t>Rorty</w:t>
-      </w:r>
-      <w:proofErr w:type="spellEnd"/>
-      <w:r>
-        <w:t xml:space="preserve">, Lila en </w:t>
-      </w:r>
-      <w:proofErr w:type="spellStart"/>
-      <w:r>
-        <w:t>Lapore</w:t>
-      </w:r>
-      <w:proofErr w:type="spellEnd"/>
-      <w:r>
-        <w:t xml:space="preserve"> zo opeen hoop kunt gooien</w:t>
-      </w:r>
     </w:p>
     <w:p>
       <w:pPr>
@@ -823,7 +1095,58 @@
       <w:pPr>
         <w:spacing w:line="360" w:lineRule="auto"/>
       </w:pPr>
-      <w:r>
+    </w:p>
+    <w:p>
+      <w:pPr>
+        <w:spacing w:line="360" w:lineRule="auto"/>
+      </w:pPr>
+      <w:r>
+        <w:t xml:space="preserve">Je kunt je afvragen of het wij-liberalisme van </w:t>
+      </w:r>
+      <w:proofErr w:type="spellStart"/>
+      <w:r>
+        <w:t>Dewey</w:t>
+      </w:r>
+      <w:proofErr w:type="spellEnd"/>
+      <w:r>
+        <w:t xml:space="preserve">, </w:t>
+      </w:r>
+      <w:proofErr w:type="spellStart"/>
+      <w:r>
+        <w:t>Rawls</w:t>
+      </w:r>
+      <w:proofErr w:type="spellEnd"/>
+      <w:r>
+        <w:t xml:space="preserve">, </w:t>
+      </w:r>
+      <w:proofErr w:type="spellStart"/>
+      <w:r>
+        <w:t>Rorty</w:t>
+      </w:r>
+      <w:proofErr w:type="spellEnd"/>
+      <w:r>
+        <w:t xml:space="preserve">, Lila en </w:t>
+      </w:r>
+      <w:proofErr w:type="spellStart"/>
+      <w:r>
+        <w:t>Lapore</w:t>
+      </w:r>
+      <w:proofErr w:type="spellEnd"/>
+      <w:r>
+        <w:t xml:space="preserve"> zo opeen hoop kunt gooien</w:t>
+      </w:r>
+    </w:p>
+    <w:p>
+      <w:pPr>
+        <w:spacing w:line="360" w:lineRule="auto"/>
+      </w:pPr>
+    </w:p>
+    <w:p>
+      <w:pPr>
+        <w:spacing w:line="360" w:lineRule="auto"/>
+      </w:pPr>
+      <w:r>
+        <w:lastRenderedPageBreak/>
         <w:t xml:space="preserve">Boehm, </w:t>
       </w:r>
       <w:proofErr w:type="spellStart"/>

</xml_diff>

<commit_message>
24-05-22, blog Boehm bijgesteld
</commit_message>
<xml_diff>
--- a/BlogsWord/Opgavevandezetijd.docx
+++ b/BlogsWord/Opgavevandezetijd.docx
@@ -64,12 +64,6 @@
       <w:pPr>
         <w:spacing w:line="360" w:lineRule="auto"/>
       </w:pPr>
-      <w:r>
-        <w:t>Toen</w:t>
-      </w:r>
-      <w:r>
-        <w:t xml:space="preserve"> </w:t>
-      </w:r>
       <w:proofErr w:type="spellStart"/>
       <w:r>
         <w:t>Omri</w:t>
@@ -82,6 +76,9 @@
         <w:t xml:space="preserve">Boehm </w:t>
       </w:r>
       <w:r>
+        <w:t xml:space="preserve">legde </w:t>
+      </w:r>
+      <w:r>
         <w:t xml:space="preserve">zo’n vijftien jaar geleden </w:t>
       </w:r>
       <w:r>
@@ -97,10 +94,10 @@
         <w:t xml:space="preserve"> </w:t>
       </w:r>
       <w:r>
-        <w:t>zijn studenten v</w:t>
-      </w:r>
-      <w:r>
-        <w:t>roeg of ze het eens waren met</w:t>
+        <w:t xml:space="preserve">zijn studenten </w:t>
+      </w:r>
+      <w:r>
+        <w:t>regelmatig de volgende stelling voor</w:t>
       </w:r>
       <w:r>
         <w:t xml:space="preserve"> ‘</w:t>
@@ -120,10 +117,10 @@
         <w:t>`</w:t>
       </w:r>
       <w:r>
-        <w:t xml:space="preserve"> </w:t>
-      </w:r>
-      <w:r>
-        <w:t>staken de meesten hun vingers op</w:t>
+        <w:t xml:space="preserve"> De meesten </w:t>
+      </w:r>
+      <w:r>
+        <w:t>staken hun vingers op</w:t>
       </w:r>
       <w:r>
         <w:t xml:space="preserve">. </w:t>
@@ -138,13 +135,25 @@
         <w:t xml:space="preserve">werkt hij </w:t>
       </w:r>
       <w:r>
-        <w:t xml:space="preserve">als assistent hoogleraar </w:t>
+        <w:t>als assistent</w:t>
+      </w:r>
+      <w:r>
+        <w:t>-</w:t>
+      </w:r>
+      <w:r>
+        <w:t xml:space="preserve">hoogleraar </w:t>
       </w:r>
       <w:r>
         <w:t>aan</w:t>
       </w:r>
       <w:r>
-        <w:t xml:space="preserve"> de New School </w:t>
+        <w:t xml:space="preserve"> de </w:t>
+      </w:r>
+      <w:r>
+        <w:t xml:space="preserve">gerenommeerde </w:t>
+      </w:r>
+      <w:r>
+        <w:t xml:space="preserve">New School </w:t>
       </w:r>
       <w:proofErr w:type="spellStart"/>
       <w:r>
@@ -169,7 +178,13 @@
         <w:t xml:space="preserve"> leest</w:t>
       </w:r>
       <w:r>
-        <w:t xml:space="preserve"> hen nog steeds regelmatig dit citaat voor</w:t>
+        <w:t xml:space="preserve"> </w:t>
+      </w:r>
+      <w:r>
+        <w:t>de studenten daar</w:t>
+      </w:r>
+      <w:r>
+        <w:t xml:space="preserve"> nog steeds dit citaat voor</w:t>
       </w:r>
       <w:r>
         <w:t xml:space="preserve"> en </w:t>
@@ -251,7 +266,7 @@
         <w:t>gold alleen voor de mannen</w:t>
       </w:r>
       <w:r>
-        <w:t>. D</w:t>
+        <w:t>, d</w:t>
       </w:r>
       <w:r>
         <w:t>e blanke mannen</w:t>
@@ -368,10 +383,10 @@
         <w:t xml:space="preserve">de Boekprijs voor Europees Begrip van de stad Leipzig 2024. Hij krijgt die prijs met name voor de consequente manier waarop hij de kern van het humanistisch universalisme verdedigt </w:t>
       </w:r>
       <w:r>
-        <w:t xml:space="preserve">en </w:t>
-      </w:r>
-      <w:r>
-        <w:t xml:space="preserve">daarin </w:t>
+        <w:t>en</w:t>
+      </w:r>
+      <w:r>
+        <w:t xml:space="preserve"> </w:t>
       </w:r>
       <w:r>
         <w:t>de plicht benadrukt</w:t>
@@ -385,7 +400,13 @@
         <w:spacing w:line="360" w:lineRule="auto"/>
       </w:pPr>
       <w:r>
-        <w:t xml:space="preserve">Het politieke en filosofische landschap </w:t>
+        <w:t xml:space="preserve">Het </w:t>
+      </w:r>
+      <w:r>
+        <w:t xml:space="preserve">hele </w:t>
+      </w:r>
+      <w:r>
+        <w:t xml:space="preserve">politieke en filosofische landschap </w:t>
       </w:r>
       <w:r>
         <w:t xml:space="preserve">kenmerkt zich </w:t>
@@ -394,30 +415,54 @@
         <w:t xml:space="preserve">tegenwoordig </w:t>
       </w:r>
       <w:r>
-        <w:t xml:space="preserve">door allerlei vormen van identiteitspolitiek waarbij aan de rechterzijde wordt opgekomen voor traditionele </w:t>
+        <w:t>door allerlei vormen van identiteitspolitiek</w:t>
+      </w:r>
+      <w:r>
+        <w:t>. Daarbij wordt</w:t>
+      </w:r>
+      <w:r>
+        <w:t xml:space="preserve"> aan </w:t>
+      </w:r>
+      <w:r>
+        <w:t xml:space="preserve">helemaal </w:t>
+      </w:r>
+      <w:r>
+        <w:t xml:space="preserve">de rechterzijde opgekomen voor traditionele </w:t>
+      </w:r>
+      <w:r>
+        <w:t>familie</w:t>
+      </w:r>
+      <w:r>
+        <w:t xml:space="preserve">waarden en de </w:t>
+      </w:r>
+      <w:r>
+        <w:t xml:space="preserve">grenzen van de </w:t>
+      </w:r>
+      <w:r>
+        <w:t>natie</w:t>
+      </w:r>
+      <w:r>
+        <w:t>. A</w:t>
+      </w:r>
+      <w:r>
+        <w:t>an de linkerzij</w:t>
+      </w:r>
+      <w:r>
+        <w:t xml:space="preserve">de </w:t>
+      </w:r>
+      <w:r>
+        <w:t xml:space="preserve">van het spectrum </w:t>
       </w:r>
       <w:proofErr w:type="gramStart"/>
       <w:r>
-        <w:t xml:space="preserve">familie </w:t>
-      </w:r>
-      <w:r>
-        <w:t>waarden</w:t>
+        <w:t xml:space="preserve">wordt </w:t>
+      </w:r>
+      <w:r>
+        <w:t xml:space="preserve"> strijd</w:t>
       </w:r>
       <w:proofErr w:type="gramEnd"/>
       <w:r>
-        <w:t xml:space="preserve"> en de </w:t>
-      </w:r>
-      <w:r>
-        <w:t xml:space="preserve">grenzen van de </w:t>
-      </w:r>
-      <w:r>
-        <w:t xml:space="preserve">natie </w:t>
-      </w:r>
-      <w:r>
-        <w:t>worden verdedigd. A</w:t>
-      </w:r>
-      <w:r>
-        <w:t xml:space="preserve">an de linkerzijde strijd wordt geleverd in naam van geslacht en ras. </w:t>
+        <w:t xml:space="preserve"> wordt geleverd in naam van geslacht en ras. </w:t>
       </w:r>
       <w:r>
         <w:t>Diverse g</w:t>
@@ -441,10 +486,10 @@
         <w:t>igen</w:t>
       </w:r>
       <w:r>
-        <w:t xml:space="preserve"> deelbelang en </w:t>
-      </w:r>
-      <w:r>
-        <w:t xml:space="preserve">daarmee hebben </w:t>
+        <w:t xml:space="preserve"> deelbelang en</w:t>
+      </w:r>
+      <w:r>
+        <w:t xml:space="preserve"> </w:t>
       </w:r>
       <w:r>
         <w:t>d</w:t>
@@ -462,7 +507,13 @@
         <w:t xml:space="preserve">het </w:t>
       </w:r>
       <w:r>
-        <w:t xml:space="preserve">verstand het </w:t>
+        <w:t xml:space="preserve">verstand </w:t>
+      </w:r>
+      <w:r>
+        <w:t xml:space="preserve">hebben </w:t>
+      </w:r>
+      <w:r>
+        <w:t xml:space="preserve">het </w:t>
       </w:r>
       <w:r>
         <w:t xml:space="preserve">heel </w:t>
@@ -489,18 +540,10 @@
         <w:t xml:space="preserve">het is juist </w:t>
       </w:r>
       <w:r>
-        <w:t xml:space="preserve">dit </w:t>
-      </w:r>
-      <w:proofErr w:type="gramStart"/>
-      <w:r>
-        <w:t xml:space="preserve">denken </w:t>
-      </w:r>
-      <w:r>
-        <w:t xml:space="preserve"> waar</w:t>
-      </w:r>
-      <w:proofErr w:type="gramEnd"/>
-      <w:r>
-        <w:t xml:space="preserve"> Boehm</w:t>
+        <w:t xml:space="preserve">dit denken </w:t>
+      </w:r>
+      <w:r>
+        <w:t>waar Boehm</w:t>
       </w:r>
       <w:r>
         <w:t xml:space="preserve"> </w:t>
@@ -524,17 +567,20 @@
         <w:t xml:space="preserve">en het is </w:t>
       </w:r>
       <w:r>
-        <w:t xml:space="preserve">de gelijkheid en waarde van alle </w:t>
+        <w:t xml:space="preserve">de gelijkheid en </w:t>
       </w:r>
       <w:r>
         <w:lastRenderedPageBreak/>
-        <w:t xml:space="preserve">mensen </w:t>
-      </w:r>
-      <w:r>
-        <w:t xml:space="preserve">dat hij </w:t>
-      </w:r>
-      <w:r>
-        <w:t xml:space="preserve">als uitgangspunt verdedigt. </w:t>
+        <w:t xml:space="preserve">waarde van alle mensen </w:t>
+      </w:r>
+      <w:r>
+        <w:t>dat hi</w:t>
+      </w:r>
+      <w:r>
+        <w:t>j</w:t>
+      </w:r>
+      <w:r>
+        <w:t xml:space="preserve"> verdedigt. </w:t>
       </w:r>
       <w:r>
         <w:t xml:space="preserve">Om </w:t>
@@ -576,10 +622,22 @@
         <w:t xml:space="preserve">me </w:t>
       </w:r>
       <w:r>
-        <w:t xml:space="preserve">begrijpen en onze eigen plicht </w:t>
-      </w:r>
-      <w:r>
-        <w:t>zichtbaar maken</w:t>
+        <w:t xml:space="preserve">begrijpen en </w:t>
+      </w:r>
+      <w:r>
+        <w:t>ons weer verantwoordelijk voelen voor</w:t>
+      </w:r>
+      <w:r>
+        <w:t xml:space="preserve"> </w:t>
+      </w:r>
+      <w:r>
+        <w:t>de</w:t>
+      </w:r>
+      <w:r>
+        <w:t xml:space="preserve"> plicht </w:t>
+      </w:r>
+      <w:r>
+        <w:t>er voor iedereen het beste ervan te maken</w:t>
       </w:r>
       <w:r>
         <w:t>. Alleen zo kan</w:t>
@@ -588,7 +646,10 @@
         <w:t xml:space="preserve"> onrecht worden bestreden in plaats van </w:t>
       </w:r>
       <w:r>
-        <w:t xml:space="preserve">dat mensen </w:t>
+        <w:t>dat</w:t>
+      </w:r>
+      <w:r>
+        <w:t xml:space="preserve"> we </w:t>
       </w:r>
       <w:r>
         <w:t>elkaar bestrijden.</w:t>
@@ -612,13 +673,34 @@
         <w:t xml:space="preserve">John Brown </w:t>
       </w:r>
       <w:r>
-        <w:t xml:space="preserve">was een bekende abolitionist die in oktober </w:t>
+        <w:t>i</w:t>
+      </w:r>
+      <w:r>
+        <w:t xml:space="preserve">s een bekende abolitionist die in oktober </w:t>
       </w:r>
       <w:r>
         <w:t xml:space="preserve">1859 </w:t>
       </w:r>
       <w:r>
-        <w:t>met een kleine groep een wapendepot overviel. Hij wilde de slaven van wapens voorzien om op deze manier strijd te leveren tegen de slavernij. Bij de overval kwamen mensen om</w:t>
+        <w:t>met een kleine groep een wapendepot overv</w:t>
+      </w:r>
+      <w:r>
+        <w:t>alt</w:t>
+      </w:r>
+      <w:r>
+        <w:t xml:space="preserve">. Hij wil </w:t>
+      </w:r>
+      <w:r>
+        <w:t>een gewapende slavenopstand ontketenen</w:t>
+      </w:r>
+      <w:r>
+        <w:t>. Bij de overval k</w:t>
+      </w:r>
+      <w:r>
+        <w:t>omen</w:t>
+      </w:r>
+      <w:r>
+        <w:t xml:space="preserve"> mensen om</w:t>
       </w:r>
       <w:r>
         <w:t xml:space="preserve"> en</w:t>
@@ -630,18 +712,27 @@
         <w:t xml:space="preserve">de aanval </w:t>
       </w:r>
       <w:r>
-        <w:t>mislukte</w:t>
+        <w:t>mislukt</w:t>
       </w:r>
       <w:r>
         <w:t xml:space="preserve">. </w:t>
       </w:r>
       <w:r>
-        <w:t>John Brown wer</w:t>
+        <w:t>John Brown w</w:t>
+      </w:r>
+      <w:r>
+        <w:t>o</w:t>
+      </w:r>
+      <w:r>
+        <w:t>r</w:t>
       </w:r>
       <w:r>
         <w:t>d</w:t>
       </w:r>
       <w:r>
+        <w:t>t</w:t>
+      </w:r>
+      <w:r>
         <w:t xml:space="preserve"> </w:t>
       </w:r>
       <w:r>
@@ -657,113 +748,109 @@
         <w:t xml:space="preserve">. </w:t>
       </w:r>
       <w:r>
-        <w:t>Van ve</w:t>
-      </w:r>
-      <w:r>
-        <w:t xml:space="preserve">rschillende kanten </w:t>
-      </w:r>
-      <w:r>
-        <w:t>werd Brown als een fanatiek</w:t>
-      </w:r>
-      <w:r>
-        <w:t>eling</w:t>
-      </w:r>
-      <w:r>
-        <w:t>, waanzinnig</w:t>
+        <w:t>Van verschillende kanten w</w:t>
+      </w:r>
+      <w:r>
+        <w:t>o</w:t>
+      </w:r>
+      <w:r>
+        <w:t>rd</w:t>
+      </w:r>
+      <w:r>
+        <w:t>t</w:t>
+      </w:r>
+      <w:r>
+        <w:t xml:space="preserve"> Brown als een fanatiekeling, waanzinnige of gek afgeschilderd. </w:t>
+      </w:r>
+      <w:r>
+        <w:t>I</w:t>
+      </w:r>
+      <w:r>
+        <w:t>s dat wel zo? G</w:t>
+      </w:r>
+      <w:r>
+        <w:t>aat</w:t>
+      </w:r>
+      <w:r>
+        <w:t xml:space="preserve"> het hier wel om d</w:t>
+      </w:r>
+      <w:r>
+        <w:t xml:space="preserve">e wet, het gezag </w:t>
+      </w:r>
+      <w:r>
+        <w:t>of de orde</w:t>
+      </w:r>
+      <w:r>
+        <w:t xml:space="preserve"> of </w:t>
+      </w:r>
+      <w:r>
+        <w:t>verdedigt hij juist</w:t>
+      </w:r>
+      <w:r>
+        <w:t xml:space="preserve"> </w:t>
+      </w:r>
+      <w:r>
+        <w:t xml:space="preserve">een </w:t>
+      </w:r>
+      <w:r>
+        <w:t xml:space="preserve">moreel </w:t>
+      </w:r>
+      <w:r>
+        <w:t xml:space="preserve">principe dat </w:t>
+      </w:r>
+      <w:r>
+        <w:t>hier bovenuit</w:t>
+      </w:r>
+      <w:r>
+        <w:t xml:space="preserve"> uitging</w:t>
+      </w:r>
+      <w:r>
+        <w:t>?</w:t>
+      </w:r>
+      <w:r>
+        <w:t xml:space="preserve"> </w:t>
+      </w:r>
+      <w:r>
+        <w:t>I</w:t>
+      </w:r>
+      <w:r>
+        <w:t>s het niet zo dat Brown juist opk</w:t>
+      </w:r>
+      <w:r>
+        <w:t>omt</w:t>
+      </w:r>
+      <w:r>
+        <w:t xml:space="preserve"> voor het universele idee van het goede en </w:t>
+      </w:r>
+      <w:r>
+        <w:t xml:space="preserve">is het niet zo dat </w:t>
+      </w:r>
+      <w:r>
+        <w:t>als onrechtvaardigheid wordt geaccepteerd</w:t>
+      </w:r>
+      <w:r>
+        <w:t>,</w:t>
+      </w:r>
+      <w:r>
+        <w:t xml:space="preserve"> het abstracte idee van rechtvaardigheid in gevaar kom</w:t>
+      </w:r>
+      <w:r>
+        <w:t>t</w:t>
+      </w:r>
+      <w:r>
+        <w:t>?</w:t>
+      </w:r>
+      <w:r>
+        <w:t xml:space="preserve"> </w:t>
+      </w:r>
+      <w:r>
+        <w:t>In eigen land n</w:t>
       </w:r>
       <w:r>
         <w:t>e</w:t>
       </w:r>
       <w:r>
-        <w:t xml:space="preserve"> of gek afgeschilderd. </w:t>
-      </w:r>
-      <w:r>
-        <w:t>Was dat wel zo? Ging het hier wel om d</w:t>
-      </w:r>
-      <w:r>
-        <w:t xml:space="preserve">e wet, het gezag </w:t>
-      </w:r>
-      <w:r>
-        <w:t>of de orde</w:t>
-      </w:r>
-      <w:r>
-        <w:t xml:space="preserve"> of was er </w:t>
-      </w:r>
-      <w:r>
-        <w:t xml:space="preserve">sprake van </w:t>
-      </w:r>
-      <w:r>
-        <w:t xml:space="preserve">een </w:t>
-      </w:r>
-      <w:r>
-        <w:t xml:space="preserve">moreel </w:t>
-      </w:r>
-      <w:r>
-        <w:t xml:space="preserve">principe dat </w:t>
-      </w:r>
-      <w:r>
-        <w:t>hier bovenuit</w:t>
-      </w:r>
-      <w:r>
-        <w:t xml:space="preserve"> uitging</w:t>
-      </w:r>
-      <w:r>
-        <w:t>?</w:t>
-      </w:r>
-      <w:r>
-        <w:t xml:space="preserve"> </w:t>
-      </w:r>
-      <w:r>
-        <w:t xml:space="preserve">Was het niet zo dat Brown juist </w:t>
-      </w:r>
-      <w:r>
-        <w:t>opkwam voor</w:t>
-      </w:r>
-      <w:r>
-        <w:t xml:space="preserve"> het universele idee van het goede</w:t>
-      </w:r>
-      <w:r>
-        <w:t xml:space="preserve"> en als</w:t>
-      </w:r>
-      <w:r>
-        <w:t xml:space="preserve"> onrechtvaardigheid </w:t>
-      </w:r>
-      <w:r>
-        <w:t>wordt</w:t>
-      </w:r>
-      <w:r>
-        <w:t xml:space="preserve"> </w:t>
-      </w:r>
-      <w:r>
-        <w:t>geaccepteerd</w:t>
-      </w:r>
-      <w:r>
-        <w:t xml:space="preserve"> het abstracte idee van rechtvaardigheid in gevaar</w:t>
-      </w:r>
-      <w:r>
-        <w:t xml:space="preserve"> </w:t>
-      </w:r>
-      <w:proofErr w:type="spellStart"/>
-      <w:r>
-        <w:t>kom</w:t>
-      </w:r>
-      <w:r>
-        <w:t>t</w:t>
-      </w:r>
-      <w:proofErr w:type="gramStart"/>
-      <w:r>
-        <w:t>?</w:t>
-      </w:r>
-      <w:r>
-        <w:t>.</w:t>
-      </w:r>
-      <w:r>
-        <w:t>In</w:t>
-      </w:r>
-      <w:proofErr w:type="spellEnd"/>
-      <w:proofErr w:type="gramEnd"/>
-      <w:r>
-        <w:t xml:space="preserve"> eigen land namen </w:t>
+        <w:t xml:space="preserve">men </w:t>
       </w:r>
       <w:r>
         <w:t>Emerson en Thoreau, twee belangrijke 19</w:t>
@@ -778,7 +865,13 @@
         <w:t>-eeuwse</w:t>
       </w:r>
       <w:r>
-        <w:t xml:space="preserve"> intellectuelen </w:t>
+        <w:t xml:space="preserve"> intellectuelen</w:t>
+      </w:r>
+      <w:r>
+        <w:t>,</w:t>
+      </w:r>
+      <w:r>
+        <w:t xml:space="preserve"> </w:t>
       </w:r>
       <w:r>
         <w:t xml:space="preserve">het </w:t>
@@ -787,7 +880,19 @@
         <w:t>voor Brown op</w:t>
       </w:r>
       <w:r>
-        <w:t xml:space="preserve">, net zoals Hugo dat vanuit het buitenland deed. Zij vielen </w:t>
+        <w:t>, net zoals Hugo dat vanuit het buitenland d</w:t>
+      </w:r>
+      <w:r>
+        <w:t>oet</w:t>
+      </w:r>
+      <w:r>
+        <w:t>. Zij v</w:t>
+      </w:r>
+      <w:r>
+        <w:t>al</w:t>
+      </w:r>
+      <w:r>
+        <w:t xml:space="preserve">len </w:t>
       </w:r>
       <w:r>
         <w:t xml:space="preserve">de autoriteit van de consensus </w:t>
@@ -807,30 +912,82 @@
       </w:r>
       <w:proofErr w:type="spellEnd"/>
       <w:r>
-        <w:t xml:space="preserve"> dat noemde)</w:t>
-      </w:r>
-      <w:r>
-        <w:t xml:space="preserve"> </w:t>
-      </w:r>
-      <w:proofErr w:type="spellStart"/>
-      <w:r>
-        <w:t>aan</w:t>
-      </w:r>
-      <w:r>
-        <w:t>l</w:t>
-      </w:r>
-      <w:proofErr w:type="spellEnd"/>
-      <w:r>
-        <w:t xml:space="preserve">. </w:t>
+        <w:t xml:space="preserve"> dat</w:t>
+      </w:r>
+      <w:r>
+        <w:t xml:space="preserve"> zo mooi ge</w:t>
+      </w:r>
+      <w:r>
+        <w:t>noemd</w:t>
+      </w:r>
+      <w:r>
+        <w:t xml:space="preserve"> had</w:t>
+      </w:r>
+      <w:r>
+        <w:t>)</w:t>
+      </w:r>
+      <w:r>
+        <w:t xml:space="preserve"> aan. </w:t>
       </w:r>
       <w:r>
         <w:t xml:space="preserve">De aanval </w:t>
       </w:r>
       <w:r>
+        <w:t xml:space="preserve">op het wapendepot </w:t>
+      </w:r>
+      <w:r>
         <w:t xml:space="preserve">is </w:t>
       </w:r>
       <w:r>
-        <w:t xml:space="preserve">een voorbode van de Amerikaanse burgeroorlog waarin de slavernij breder als onrechtvaardig verschijnsel werd gezien. </w:t>
+        <w:t xml:space="preserve">een voorbode van de Amerikaanse burgeroorlog </w:t>
+      </w:r>
+      <w:r>
+        <w:t>die er iets later op volg</w:t>
+      </w:r>
+      <w:r>
+        <w:t>t</w:t>
+      </w:r>
+      <w:r>
+        <w:t xml:space="preserve">, </w:t>
+      </w:r>
+      <w:r>
+        <w:t xml:space="preserve">wanneer </w:t>
+      </w:r>
+      <w:r>
+        <w:t xml:space="preserve">anders tegen Brown </w:t>
+      </w:r>
+      <w:r>
+        <w:t>zal</w:t>
+      </w:r>
+      <w:r>
+        <w:t xml:space="preserve"> </w:t>
+      </w:r>
+      <w:r>
+        <w:t xml:space="preserve">worden </w:t>
+      </w:r>
+      <w:r>
+        <w:t>aangekeken en</w:t>
+      </w:r>
+      <w:r>
+        <w:t xml:space="preserve"> slavernij als </w:t>
+      </w:r>
+      <w:r>
+        <w:t xml:space="preserve">een </w:t>
+      </w:r>
+      <w:r>
+        <w:t>onrechtvaardig verschijnsel w</w:t>
+      </w:r>
+      <w:r>
+        <w:t>o</w:t>
+      </w:r>
+      <w:r>
+        <w:t>rd</w:t>
+      </w:r>
+      <w:r>
+        <w:t>t</w:t>
+      </w:r>
+      <w:r>
+        <w:t xml:space="preserve"> gezien. </w:t>
       </w:r>
       <w:r>
         <w:t>Honderd jaar later</w:t>
@@ -860,33 +1017,34 @@
         <w:t>D</w:t>
       </w:r>
       <w:r>
-        <w:t xml:space="preserve">aarom zich </w:t>
-      </w:r>
-      <w:r>
-        <w:t>sprak hij zich uit</w:t>
-      </w:r>
-      <w:r>
-        <w:t xml:space="preserve"> tegen </w:t>
-      </w:r>
-      <w:proofErr w:type="gramStart"/>
-      <w:r>
-        <w:t xml:space="preserve">de </w:t>
-      </w:r>
-      <w:r>
-        <w:t xml:space="preserve"> Vietnamoorlog</w:t>
-      </w:r>
-      <w:proofErr w:type="gramEnd"/>
-      <w:r>
-        <w:t xml:space="preserve"> nen wordt hij</w:t>
-      </w:r>
-      <w:r>
-        <w:t xml:space="preserve"> door velen aangevallen omdat die de emancipatie </w:t>
-      </w:r>
-      <w:r>
-        <w:t xml:space="preserve">zo </w:t>
-      </w:r>
-      <w:r>
-        <w:t xml:space="preserve">in gevaar zou brengen. </w:t>
+        <w:t xml:space="preserve">aarom </w:t>
+      </w:r>
+      <w:r>
+        <w:t>spr</w:t>
+      </w:r>
+      <w:r>
+        <w:t>eekt</w:t>
+      </w:r>
+      <w:r>
+        <w:t xml:space="preserve"> hij zich uit</w:t>
+      </w:r>
+      <w:r>
+        <w:t xml:space="preserve"> tegen de </w:t>
+      </w:r>
+      <w:r>
+        <w:t>Vietnamoorlog</w:t>
+      </w:r>
+      <w:r>
+        <w:t xml:space="preserve"> en wordt hij</w:t>
+      </w:r>
+      <w:r>
+        <w:t xml:space="preserve"> door velen aangevallen omdat di</w:t>
+      </w:r>
+      <w:r>
+        <w:t>t</w:t>
+      </w:r>
+      <w:r>
+        <w:t xml:space="preserve"> de emancipatie in gevaar zou brengen. </w:t>
       </w:r>
     </w:p>
     <w:p>
@@ -914,45 +1072,53 @@
         <w:t xml:space="preserve">t niet lang na de Amerikaanse Burgeroorlog weer uit het zicht verdwijnt. </w:t>
       </w:r>
       <w:r>
-        <w:t xml:space="preserve">In grote stappen </w:t>
-      </w:r>
-      <w:proofErr w:type="spellStart"/>
-      <w:r>
-        <w:t>beschijft</w:t>
-      </w:r>
-      <w:proofErr w:type="spellEnd"/>
-      <w:r>
-        <w:t xml:space="preserve"> hij het wij-liberalisme dat wel universeel zegt te zijn maar dat v</w:t>
+        <w:t>In grote stappen besch</w:t>
+      </w:r>
+      <w:r>
+        <w:t>r</w:t>
+      </w:r>
+      <w:r>
+        <w:t>ijft hij het liberalisme dat wel universeel zegt te zijn maar dat v</w:t>
       </w:r>
       <w:r>
         <w:t xml:space="preserve">olgens hem </w:t>
       </w:r>
       <w:r>
-        <w:t xml:space="preserve">niet is. Het begint bij Holmes, die aanvankelijk een soort Emerson abolitionist </w:t>
-      </w:r>
-      <w:proofErr w:type="gramStart"/>
-      <w:r>
-        <w:t>is</w:t>
-      </w:r>
-      <w:r>
-        <w:t xml:space="preserve"> </w:t>
-      </w:r>
-      <w:r>
-        <w:t>,</w:t>
-      </w:r>
-      <w:proofErr w:type="gramEnd"/>
-      <w:r>
-        <w:t xml:space="preserve"> maar opschuift naar wat de Amerikaanse constitutie van ons vraagt. Plichten en wat moeten maken plaats voor interesses en conventies. “</w:t>
-      </w:r>
-      <w:r>
-        <w:t xml:space="preserve">Iemand verkiest terecht zijn eigen belangen boven die van zijn </w:t>
+        <w:t>niet is. Het begint bij Holmes, die aanvankelijk een soort Emerson</w:t>
+      </w:r>
+      <w:r>
+        <w:t>-</w:t>
+      </w:r>
+      <w:r>
+        <w:t xml:space="preserve">abolitionist is, maar opschuift naar wat de Amerikaanse constitutie van </w:t>
+      </w:r>
+      <w:r>
+        <w:t xml:space="preserve">mensen </w:t>
+      </w:r>
+      <w:r>
+        <w:t xml:space="preserve">vraagt. Plichten en wat moeten </w:t>
+      </w:r>
+      <w:r>
+        <w:t xml:space="preserve">we </w:t>
+      </w:r>
+      <w:r>
+        <w:t xml:space="preserve">maken </w:t>
       </w:r>
       <w:r>
         <w:lastRenderedPageBreak/>
-        <w:t>buren</w:t>
-      </w:r>
-      <w:r>
-        <w:t xml:space="preserve">”. </w:t>
+        <w:t xml:space="preserve">plaats voor interesses en conventies. </w:t>
+      </w:r>
+      <w:r>
+        <w:t>Hij snapt het als i</w:t>
+      </w:r>
+      <w:r>
+        <w:t>emand zijn eigen belangen boven die van zijn buren</w:t>
+      </w:r>
+      <w:r>
+        <w:t xml:space="preserve"> stelt</w:t>
+      </w:r>
+      <w:r>
+        <w:t xml:space="preserve">. </w:t>
       </w:r>
       <w:r>
         <w:t xml:space="preserve">John </w:t>
@@ -963,13 +1129,78 @@
       </w:r>
       <w:proofErr w:type="spellEnd"/>
       <w:r>
-        <w:t>, door Holmes beïnvloed, valt het absolutisme in filosofie en politiek aan en het is nodig zicht te krijgen op culturele conventies en ervaringen, om doelen en middelen en c</w:t>
-      </w:r>
-      <w:r>
-        <w:t>ompromissen sluiten, onderhandelen, overleggen, overtuigen</w:t>
-      </w:r>
-      <w:r>
-        <w:t xml:space="preserve">. Hem gaat het om een democratie die bij Amerika past. </w:t>
+        <w:t>, door Holmes beïnvloed, valt het absolutisme in filosofie en politiek aan en he</w:t>
+      </w:r>
+      <w:r>
+        <w:t xml:space="preserve">m gaat het vooral </w:t>
+      </w:r>
+      <w:r>
+        <w:t>o</w:t>
+      </w:r>
+      <w:r>
+        <w:t>m</w:t>
+      </w:r>
+      <w:r>
+        <w:t xml:space="preserve"> </w:t>
+      </w:r>
+      <w:r>
+        <w:t xml:space="preserve">het begrijpen van </w:t>
+      </w:r>
+      <w:r>
+        <w:t xml:space="preserve">culturele conventies en ervaringen, </w:t>
+      </w:r>
+      <w:r>
+        <w:t xml:space="preserve">als we maar goede </w:t>
+      </w:r>
+      <w:r>
+        <w:t xml:space="preserve">doelen </w:t>
+      </w:r>
+      <w:r>
+        <w:t xml:space="preserve">stellen, daar de juiste </w:t>
+      </w:r>
+      <w:r>
+        <w:t xml:space="preserve">middelen </w:t>
+      </w:r>
+      <w:r>
+        <w:t xml:space="preserve">bij vinden </w:t>
+      </w:r>
+      <w:r>
+        <w:t>en c</w:t>
+      </w:r>
+      <w:r>
+        <w:t xml:space="preserve">ompromissen </w:t>
+      </w:r>
+      <w:r>
+        <w:t xml:space="preserve">voor </w:t>
+      </w:r>
+      <w:r>
+        <w:t>sluiten</w:t>
+      </w:r>
+      <w:r>
+        <w:t xml:space="preserve">. Het gaat </w:t>
+      </w:r>
+      <w:proofErr w:type="spellStart"/>
+      <w:r>
+        <w:t>Dewey</w:t>
+      </w:r>
+      <w:proofErr w:type="spellEnd"/>
+      <w:r>
+        <w:t xml:space="preserve"> om </w:t>
+      </w:r>
+      <w:r>
+        <w:t>onderhandelen, overleggen, overtuigen</w:t>
+      </w:r>
+      <w:r>
+        <w:t xml:space="preserve"> en </w:t>
+      </w:r>
+      <w:r>
+        <w:t xml:space="preserve">om </w:t>
+      </w:r>
+      <w:r>
+        <w:t xml:space="preserve">de </w:t>
+      </w:r>
+      <w:r>
+        <w:t xml:space="preserve">democratie die bij Amerika past. </w:t>
       </w:r>
       <w:r>
         <w:t xml:space="preserve">Dat wij-liberalisme wordt voortgezet door mensen als </w:t>
@@ -1018,37 +1249,48 @@
         <w:spacing w:line="360" w:lineRule="auto"/>
       </w:pPr>
       <w:r>
-        <w:t xml:space="preserve">In Wat is Verlichting? </w:t>
+        <w:t xml:space="preserve">In </w:t>
+      </w:r>
+      <w:r>
+        <w:t>*</w:t>
+      </w:r>
+      <w:r>
+        <w:rPr>
+          <w:i/>
+          <w:iCs/>
+        </w:rPr>
+        <w:t xml:space="preserve">Wat is </w:t>
       </w:r>
       <w:proofErr w:type="gramStart"/>
       <w:r>
-        <w:t>stelt</w:t>
+        <w:rPr>
+          <w:i/>
+          <w:iCs/>
+        </w:rPr>
+        <w:t>Verlichting?</w:t>
+      </w:r>
+      <w:r>
+        <w:rPr>
+          <w:i/>
+          <w:iCs/>
+        </w:rPr>
+        <w:t>*</w:t>
       </w:r>
       <w:proofErr w:type="gramEnd"/>
       <w:r>
-        <w:t xml:space="preserve"> Kant zich de vraag hoe de mens </w:t>
-      </w:r>
-      <w:r>
-        <w:t xml:space="preserve">zelf kan denken en </w:t>
-      </w:r>
-      <w:proofErr w:type="spellStart"/>
-      <w:r>
-        <w:t>daarbi</w:t>
-      </w:r>
-      <w:proofErr w:type="spellEnd"/>
+        <w:t xml:space="preserve"> stelt Kant zich de vraag hoe de mens </w:t>
+      </w:r>
+      <w:r>
+        <w:t>zelf kan denken en daarbi</w:t>
+      </w:r>
+      <w:r>
+        <w:t>j</w:t>
+      </w:r>
       <w:r>
         <w:t xml:space="preserve"> niet afhankelijk is van de autoriteit van anderen. Hem gaat het niet om de beschrijving maar om de plicht om zelfstandig te denken.  Daar maken we het ons zelf soms wel heel makkelijk als we het denken overlaten aan experts die het veel beter weten dan wijzelf en die we daarvoor kunnen betalen. De moed om zelf te denken komt vooral in gevaar als we makkelijk en mechanistisch terugvallen</w:t>
       </w:r>
       <w:r>
-        <w:t xml:space="preserve"> op wat anderen ons </w:t>
-      </w:r>
-      <w:proofErr w:type="gramStart"/>
-      <w:r>
-        <w:t>voorschrijven .</w:t>
-      </w:r>
-      <w:proofErr w:type="gramEnd"/>
-      <w:r>
-        <w:t xml:space="preserve"> </w:t>
+        <w:t xml:space="preserve"> op wat anderen ons voorschrijven. </w:t>
       </w:r>
       <w:r>
         <w:t>De grootste bedreiging voor de Verlichting schuilt daarom niet in een gewelddadige oplegging van buitenaf, maar in deze unieke prestatie van een tirannie van de meerderheid om denkende wezens te veranderen in vee</w:t>
@@ -1059,11 +1301,9 @@
       <w:r>
         <w:t xml:space="preserve">Deze </w:t>
       </w:r>
-      <w:proofErr w:type="spellStart"/>
-      <w:r>
-        <w:t>kopernikaanse</w:t>
-      </w:r>
-      <w:proofErr w:type="spellEnd"/>
+      <w:r>
+        <w:t>copernicaanse</w:t>
+      </w:r>
       <w:r>
         <w:t xml:space="preserve"> wending in het begrip autoriteit komt Boehm ook tegenin het verhaal van Abraham en zijn zoon Isaac uit het Oude Testament. Daarbij krijgt Abraham de opdracht van God om zijn zoon te offeren. Uiteindelijk gehoorzaamt Abraham God niet door een ram in plaats van zijn zoon te offeren. Ook Abraham begreep dat mensen de plicht hebben het algemene idee van rechtvaardigheid te volgen en in bepaalde situaties en momenten </w:t>
       </w:r>
@@ -1146,7 +1386,6 @@
         <w:spacing w:line="360" w:lineRule="auto"/>
       </w:pPr>
       <w:r>
-        <w:lastRenderedPageBreak/>
         <w:t xml:space="preserve">Boehm, </w:t>
       </w:r>
       <w:proofErr w:type="spellStart"/>

</xml_diff>

<commit_message>
24-05-23, blog Boehm bijgewerkt
</commit_message>
<xml_diff>
--- a/BlogsWord/Opgavevandezetijd.docx
+++ b/BlogsWord/Opgavevandezetijd.docx
@@ -389,6 +389,9 @@
         <w:t xml:space="preserve"> </w:t>
       </w:r>
       <w:r>
+        <w:t xml:space="preserve">daarbij </w:t>
+      </w:r>
+      <w:r>
         <w:t>de plicht benadrukt</w:t>
       </w:r>
       <w:r>
@@ -451,18 +454,10 @@
         <w:t xml:space="preserve">de </w:t>
       </w:r>
       <w:r>
-        <w:t xml:space="preserve">van het spectrum </w:t>
-      </w:r>
-      <w:proofErr w:type="gramStart"/>
-      <w:r>
-        <w:t xml:space="preserve">wordt </w:t>
-      </w:r>
-      <w:r>
-        <w:t xml:space="preserve"> strijd</w:t>
-      </w:r>
-      <w:proofErr w:type="gramEnd"/>
-      <w:r>
-        <w:t xml:space="preserve"> wordt geleverd in naam van geslacht en ras. </w:t>
+        <w:t>van het spectrum wordt</w:t>
+      </w:r>
+      <w:r>
+        <w:t xml:space="preserve"> strijd wordt geleverd in naam van geslacht en ras. </w:t>
       </w:r>
       <w:r>
         <w:t>Diverse g</w:t>
@@ -595,7 +590,13 @@
         <w:t xml:space="preserve">eerst juist </w:t>
       </w:r>
       <w:r>
-        <w:t xml:space="preserve">terug op de strijd voor het abolitionisme en de burgerrechtenbeweging van de zestiger jaren. Vervolgens gaat hij in op wat er in de filosofie (met name Amerika) is gebeurd sindsdien, om </w:t>
+        <w:t xml:space="preserve">terug op de strijd voor het abolitionisme en de burgerrechtenbeweging van de zestiger jaren. Vervolgens gaat hij </w:t>
+      </w:r>
+      <w:r>
+        <w:t xml:space="preserve">kritisch </w:t>
+      </w:r>
+      <w:r>
+        <w:t xml:space="preserve">in op wat er in de filosofie (met name Amerika) is gebeurd sindsdien, om </w:t>
       </w:r>
       <w:r>
         <w:t>tenslotte</w:t>
@@ -604,6 +605,9 @@
         <w:t xml:space="preserve"> bij Kant en een van de kernverhalen van het Oude Testament terug te komen</w:t>
       </w:r>
       <w:r>
+        <w:t xml:space="preserve"> om daar de inspiratie te halen</w:t>
+      </w:r>
+      <w:r>
         <w:t xml:space="preserve">. </w:t>
       </w:r>
       <w:r>
@@ -625,34 +629,25 @@
         <w:t xml:space="preserve">begrijpen en </w:t>
       </w:r>
       <w:r>
-        <w:t>ons weer verantwoordelijk voelen voor</w:t>
-      </w:r>
-      <w:r>
-        <w:t xml:space="preserve"> </w:t>
-      </w:r>
-      <w:r>
-        <w:t>de</w:t>
-      </w:r>
-      <w:r>
-        <w:t xml:space="preserve"> plicht </w:t>
+        <w:t xml:space="preserve">ons weer verantwoordelijk </w:t>
+      </w:r>
+      <w:r>
+        <w:t xml:space="preserve">te </w:t>
+      </w:r>
+      <w:r>
+        <w:t xml:space="preserve">voelen </w:t>
+      </w:r>
+      <w:r>
+        <w:t>om</w:t>
+      </w:r>
+      <w:r>
+        <w:t xml:space="preserve"> </w:t>
       </w:r>
       <w:r>
         <w:t>er voor iedereen het beste ervan te maken</w:t>
       </w:r>
       <w:r>
-        <w:t>. Alleen zo kan</w:t>
-      </w:r>
-      <w:r>
-        <w:t xml:space="preserve"> onrecht worden bestreden in plaats van </w:t>
-      </w:r>
-      <w:r>
-        <w:t>dat</w:t>
-      </w:r>
-      <w:r>
-        <w:t xml:space="preserve"> we </w:t>
-      </w:r>
-      <w:r>
-        <w:t>elkaar bestrijden.</w:t>
+        <w:t xml:space="preserve">. </w:t>
       </w:r>
     </w:p>
     <w:p>
@@ -718,7 +713,13 @@
         <w:t xml:space="preserve">. </w:t>
       </w:r>
       <w:r>
-        <w:t>John Brown w</w:t>
+        <w:t xml:space="preserve">John Brown </w:t>
+      </w:r>
+      <w:r>
+        <w:t xml:space="preserve">zelf </w:t>
+      </w:r>
+      <w:r>
+        <w:t>w</w:t>
       </w:r>
       <w:r>
         <w:t>o</w:t>
@@ -802,7 +803,10 @@
         <w:t>hier bovenuit</w:t>
       </w:r>
       <w:r>
-        <w:t xml:space="preserve"> uitging</w:t>
+        <w:t xml:space="preserve"> uit</w:t>
+      </w:r>
+      <w:r>
+        <w:t>gaat</w:t>
       </w:r>
       <w:r>
         <w:t>?</w:t>
@@ -886,7 +890,13 @@
         <w:t>oet</w:t>
       </w:r>
       <w:r>
-        <w:t>. Zij v</w:t>
+        <w:t xml:space="preserve">. </w:t>
+      </w:r>
+      <w:r>
+        <w:t>Alle drie</w:t>
+      </w:r>
+      <w:r>
+        <w:t xml:space="preserve"> v</w:t>
       </w:r>
       <w:r>
         <w:t>al</w:t>
@@ -895,6 +905,9 @@
         <w:t xml:space="preserve">len </w:t>
       </w:r>
       <w:r>
+        <w:t xml:space="preserve">ze </w:t>
+      </w:r>
+      <w:r>
         <w:t xml:space="preserve">de autoriteit van de consensus </w:t>
       </w:r>
       <w:r>
@@ -908,7 +921,13 @@
       </w:r>
       <w:proofErr w:type="spellStart"/>
       <w:r>
-        <w:t>Toqueville</w:t>
+        <w:t>To</w:t>
+      </w:r>
+      <w:r>
+        <w:t>c</w:t>
+      </w:r>
+      <w:r>
+        <w:t>queville</w:t>
       </w:r>
       <w:proofErr w:type="spellEnd"/>
       <w:r>
@@ -939,7 +958,13 @@
         <w:t xml:space="preserve">is </w:t>
       </w:r>
       <w:r>
-        <w:t xml:space="preserve">een voorbode van de Amerikaanse burgeroorlog </w:t>
+        <w:t>een voorbode van de Amerikaanse burgeroorlog</w:t>
+      </w:r>
+      <w:r>
+        <w:t>,</w:t>
+      </w:r>
+      <w:r>
+        <w:t xml:space="preserve"> </w:t>
       </w:r>
       <w:r>
         <w:t>die er iets later op volg</w:t>
@@ -948,64 +973,52 @@
         <w:t>t</w:t>
       </w:r>
       <w:r>
-        <w:t xml:space="preserve">, </w:t>
-      </w:r>
-      <w:r>
-        <w:t xml:space="preserve">wanneer </w:t>
-      </w:r>
-      <w:r>
-        <w:t xml:space="preserve">anders tegen Brown </w:t>
-      </w:r>
-      <w:r>
-        <w:t>zal</w:t>
-      </w:r>
-      <w:r>
-        <w:t xml:space="preserve"> </w:t>
-      </w:r>
-      <w:r>
-        <w:t xml:space="preserve">worden </w:t>
-      </w:r>
-      <w:r>
-        <w:t>aangekeken en</w:t>
-      </w:r>
-      <w:r>
-        <w:t xml:space="preserve"> slavernij als </w:t>
+        <w:t>. Dan wordt er</w:t>
+      </w:r>
+      <w:r>
+        <w:t xml:space="preserve"> </w:t>
+      </w:r>
+      <w:r>
+        <w:t xml:space="preserve">maatschappelijk al </w:t>
+      </w:r>
+      <w:r>
+        <w:t>anders tegen Brown aangekeken en</w:t>
+      </w:r>
+      <w:r>
+        <w:t xml:space="preserve"> </w:t>
+      </w:r>
+      <w:r>
+        <w:t xml:space="preserve">wordt breed </w:t>
+      </w:r>
+      <w:r>
+        <w:t xml:space="preserve">slavernij als </w:t>
       </w:r>
       <w:r>
         <w:t xml:space="preserve">een </w:t>
       </w:r>
       <w:r>
-        <w:t>onrechtvaardig verschijnsel w</w:t>
-      </w:r>
-      <w:r>
-        <w:t>o</w:t>
-      </w:r>
-      <w:r>
-        <w:t>rd</w:t>
-      </w:r>
-      <w:r>
-        <w:t>t</w:t>
-      </w:r>
-      <w:r>
-        <w:t xml:space="preserve"> gezien. </w:t>
-      </w:r>
-      <w:r>
-        <w:t>Honderd jaar later</w:t>
-      </w:r>
-      <w:r>
-        <w:t xml:space="preserve"> </w:t>
-      </w:r>
-      <w:r>
-        <w:t xml:space="preserve">snapt ook </w:t>
+        <w:t xml:space="preserve">onrechtvaardig verschijnsel gezien. </w:t>
+      </w:r>
+      <w:r>
+        <w:t>Dat verantwoordelijkheidsgevoel van Brown snapt</w:t>
+      </w:r>
+      <w:r>
+        <w:t xml:space="preserve"> ook </w:t>
       </w:r>
       <w:r>
         <w:t xml:space="preserve">Maarten Luther King </w:t>
       </w:r>
       <w:r>
+        <w:t xml:space="preserve">honderd jaar later </w:t>
+      </w:r>
+      <w:r>
         <w:t xml:space="preserve">heel goed </w:t>
       </w:r>
       <w:r>
-        <w:t>dat het gelijkheidsprincipe meer beteken</w:t>
+        <w:t>omdat hij weet dat</w:t>
+      </w:r>
+      <w:r>
+        <w:t xml:space="preserve"> het gelijkheidsprincipe meer beteken</w:t>
       </w:r>
       <w:r>
         <w:t>t</w:t>
@@ -1057,7 +1070,13 @@
       </w:r>
       <w:proofErr w:type="spellEnd"/>
       <w:r>
-        <w:t xml:space="preserve"> Boehm gaat het om dat</w:t>
+        <w:t xml:space="preserve"> Boehm </w:t>
+      </w:r>
+      <w:r>
+        <w:t>verdedigt in dit boek he</w:t>
+      </w:r>
+      <w:r>
+        <w:t>t</w:t>
       </w:r>
       <w:r>
         <w:t xml:space="preserve"> abstract</w:t>
@@ -1078,7 +1097,19 @@
         <w:t>r</w:t>
       </w:r>
       <w:r>
-        <w:t>ijft hij het liberalisme dat wel universeel zegt te zijn maar dat v</w:t>
+        <w:t xml:space="preserve">ijft hij het liberalisme dat </w:t>
+      </w:r>
+      <w:r>
+        <w:t xml:space="preserve">na die Burgeroorlog </w:t>
+      </w:r>
+      <w:r>
+        <w:t>wel universeel zegt te zijn</w:t>
+      </w:r>
+      <w:r>
+        <w:t>,</w:t>
+      </w:r>
+      <w:r>
+        <w:t xml:space="preserve"> maar dat v</w:t>
       </w:r>
       <w:r>
         <w:t xml:space="preserve">olgens hem </w:t>
@@ -1090,23 +1121,23 @@
         <w:t>-</w:t>
       </w:r>
       <w:r>
-        <w:t xml:space="preserve">abolitionist is, maar opschuift naar wat de Amerikaanse constitutie van </w:t>
+        <w:t xml:space="preserve">abolitionist </w:t>
+      </w:r>
+      <w:r>
+        <w:lastRenderedPageBreak/>
+        <w:t xml:space="preserve">is, maar opschuift naar wat de Amerikaanse constitutie van </w:t>
       </w:r>
       <w:r>
         <w:t xml:space="preserve">mensen </w:t>
       </w:r>
       <w:r>
-        <w:t xml:space="preserve">vraagt. Plichten en wat moeten </w:t>
-      </w:r>
-      <w:r>
-        <w:t xml:space="preserve">we </w:t>
-      </w:r>
-      <w:r>
-        <w:t xml:space="preserve">maken </w:t>
-      </w:r>
-      <w:r>
-        <w:lastRenderedPageBreak/>
-        <w:t xml:space="preserve">plaats voor interesses en conventies. </w:t>
+        <w:t>vraagt. Plichten maken</w:t>
+      </w:r>
+      <w:r>
+        <w:t xml:space="preserve"> bij hem</w:t>
+      </w:r>
+      <w:r>
+        <w:t xml:space="preserve"> plaats voor interesses en conventies. </w:t>
       </w:r>
       <w:r>
         <w:t>Hij snapt het als i</w:t>
@@ -1132,7 +1163,13 @@
         <w:t>, door Holmes beïnvloed, valt het absolutisme in filosofie en politiek aan en he</w:t>
       </w:r>
       <w:r>
-        <w:t xml:space="preserve">m gaat het vooral </w:t>
+        <w:t>m gaat het</w:t>
+      </w:r>
+      <w:r>
+        <w:t>, volgens Boehm dan,</w:t>
+      </w:r>
+      <w:r>
+        <w:t xml:space="preserve"> vooral </w:t>
       </w:r>
       <w:r>
         <w:t>o</w:t>
@@ -1147,15 +1184,21 @@
         <w:t xml:space="preserve">het begrijpen van </w:t>
       </w:r>
       <w:r>
-        <w:t xml:space="preserve">culturele conventies en ervaringen, </w:t>
-      </w:r>
-      <w:r>
-        <w:t xml:space="preserve">als we maar goede </w:t>
+        <w:t>culturele conventies en ervaringen</w:t>
+      </w:r>
+      <w:r>
+        <w:t>. A</w:t>
+      </w:r>
+      <w:r>
+        <w:t xml:space="preserve">ls we maar goede </w:t>
       </w:r>
       <w:r>
         <w:t xml:space="preserve">doelen </w:t>
       </w:r>
       <w:r>
+        <w:t xml:space="preserve">weten te </w:t>
+      </w:r>
+      <w:r>
         <w:t xml:space="preserve">stellen, daar de juiste </w:t>
       </w:r>
       <w:r>
@@ -1171,7 +1214,10 @@
         <w:t xml:space="preserve">ompromissen </w:t>
       </w:r>
       <w:r>
-        <w:t xml:space="preserve">voor </w:t>
+        <w:t>leren</w:t>
+      </w:r>
+      <w:r>
+        <w:t xml:space="preserve"> </w:t>
       </w:r>
       <w:r>
         <w:t>sluiten</w:t>
@@ -1185,60 +1231,72 @@
       </w:r>
       <w:proofErr w:type="spellEnd"/>
       <w:r>
-        <w:t xml:space="preserve"> om </w:t>
-      </w:r>
-      <w:r>
-        <w:t>onderhandelen, overleggen, overtuigen</w:t>
-      </w:r>
+        <w:t xml:space="preserve"> </w:t>
+      </w:r>
+      <w:r>
+        <w:t xml:space="preserve">om </w:t>
+      </w:r>
+      <w:r>
+        <w:t xml:space="preserve">de </w:t>
+      </w:r>
+      <w:r>
+        <w:t xml:space="preserve">democratie die bij Amerika past. </w:t>
+      </w:r>
+      <w:r>
+        <w:t xml:space="preserve">Dat wij-liberalisme wordt voortgezet door mensen als </w:t>
+      </w:r>
+      <w:proofErr w:type="spellStart"/>
+      <w:r>
+        <w:t>Rawls</w:t>
+      </w:r>
+      <w:proofErr w:type="spellEnd"/>
+      <w:r>
+        <w:t xml:space="preserve">, </w:t>
+      </w:r>
+      <w:proofErr w:type="spellStart"/>
+      <w:r>
+        <w:t>Rorty</w:t>
+      </w:r>
+      <w:proofErr w:type="spellEnd"/>
+      <w:r>
+        <w:t xml:space="preserve">, </w:t>
+      </w:r>
+      <w:proofErr w:type="spellStart"/>
+      <w:r>
+        <w:t>Lilla</w:t>
+      </w:r>
+      <w:proofErr w:type="spellEnd"/>
       <w:r>
         <w:t xml:space="preserve"> en </w:t>
       </w:r>
-      <w:r>
-        <w:t xml:space="preserve">om </w:t>
-      </w:r>
-      <w:r>
-        <w:t xml:space="preserve">de </w:t>
-      </w:r>
-      <w:r>
-        <w:t xml:space="preserve">democratie die bij Amerika past. </w:t>
-      </w:r>
-      <w:r>
-        <w:t xml:space="preserve">Dat wij-liberalisme wordt voortgezet door mensen als </w:t>
-      </w:r>
-      <w:proofErr w:type="spellStart"/>
-      <w:r>
-        <w:t>Rawls</w:t>
-      </w:r>
-      <w:proofErr w:type="spellEnd"/>
-      <w:r>
-        <w:t xml:space="preserve">, </w:t>
-      </w:r>
-      <w:proofErr w:type="spellStart"/>
-      <w:r>
-        <w:t>Rorty</w:t>
-      </w:r>
-      <w:proofErr w:type="spellEnd"/>
-      <w:r>
-        <w:t xml:space="preserve">, </w:t>
-      </w:r>
-      <w:proofErr w:type="spellStart"/>
-      <w:r>
-        <w:t>Lilla</w:t>
-      </w:r>
-      <w:proofErr w:type="spellEnd"/>
-      <w:r>
-        <w:t xml:space="preserve"> en </w:t>
-      </w:r>
       <w:proofErr w:type="spellStart"/>
       <w:r>
         <w:t>Lepore</w:t>
       </w:r>
       <w:proofErr w:type="spellEnd"/>
       <w:r>
-        <w:t xml:space="preserve">. Tegelijk </w:t>
-      </w:r>
-      <w:r>
-        <w:t xml:space="preserve">komen er allerlei vormen van identiteitspolitiek met een relativistisch perspectief op cultuur, samenleving en geschiedenis. </w:t>
+        <w:t xml:space="preserve">. </w:t>
+      </w:r>
+      <w:r>
+        <w:t xml:space="preserve">De plicht maakt steeds meer plaats voor het recht. </w:t>
+      </w:r>
+      <w:r>
+        <w:t xml:space="preserve">Tegelijk </w:t>
+      </w:r>
+      <w:r>
+        <w:t xml:space="preserve">komen er </w:t>
+      </w:r>
+      <w:r>
+        <w:t xml:space="preserve">ook </w:t>
+      </w:r>
+      <w:r>
+        <w:t xml:space="preserve">allerlei vormen van identiteitspolitiek </w:t>
+      </w:r>
+      <w:r>
+        <w:t xml:space="preserve">op </w:t>
+      </w:r>
+      <w:r>
+        <w:t xml:space="preserve">met een relativistisch perspectief op cultuur, samenleving en geschiedenis. </w:t>
       </w:r>
       <w:r>
         <w:t xml:space="preserve"> </w:t>
@@ -1248,6 +1306,15 @@
       <w:pPr>
         <w:spacing w:line="360" w:lineRule="auto"/>
       </w:pPr>
+      <w:r>
+        <w:t>Alleen een wet of waarheid die losstaat van menselijke conventies</w:t>
+      </w:r>
+      <w:r>
+        <w:t>, vrij van wetenschappelijke feiten, kan universeel zijn. Het is Kant die de mens abstract en metafysisch begreep en waar we in deze tijd filosofisch en politiek veel aan kunnen hebben.</w:t>
+      </w:r>
+      <w:r>
+        <w:t xml:space="preserve"> </w:t>
+      </w:r>
       <w:r>
         <w:t xml:space="preserve">In </w:t>
       </w:r>
@@ -1287,16 +1354,102 @@
         <w:t>j</w:t>
       </w:r>
       <w:r>
-        <w:t xml:space="preserve"> niet afhankelijk is van de autoriteit van anderen. Hem gaat het niet om de beschrijving maar om de plicht om zelfstandig te denken.  Daar maken we het ons zelf soms wel heel makkelijk als we het denken overlaten aan experts die het veel beter weten dan wijzelf en die we daarvoor kunnen betalen. De moed om zelf te denken komt vooral in gevaar als we makkelijk en mechanistisch terugvallen</w:t>
+        <w:t xml:space="preserve"> niet afhankelijk is van de autoriteit van anderen. </w:t>
+      </w:r>
+      <w:r>
+        <w:t>Kant</w:t>
+      </w:r>
+      <w:r>
+        <w:t xml:space="preserve"> gaat het niet om de beschrijving</w:t>
+      </w:r>
+      <w:r>
+        <w:t>,</w:t>
+      </w:r>
+      <w:r>
+        <w:t xml:space="preserve"> maar om de plicht om zelfstandig te denken. </w:t>
+      </w:r>
+      <w:r>
+        <w:t>W</w:t>
+      </w:r>
+      <w:r>
+        <w:t xml:space="preserve">e </w:t>
+      </w:r>
+      <w:r>
+        <w:t xml:space="preserve">maken </w:t>
+      </w:r>
+      <w:r>
+        <w:t xml:space="preserve">het ons zelf soms wel heel makkelijk als we het denken overlaten aan experts die het veel beter weten dan wijzelf. </w:t>
+      </w:r>
+      <w:r>
+        <w:t>Het zelf denken komt vooral</w:t>
+      </w:r>
+      <w:r>
+        <w:t xml:space="preserve"> in gevaar als we </w:t>
+      </w:r>
+      <w:r>
+        <w:t>eenvoudigweg</w:t>
+      </w:r>
+      <w:r>
+        <w:t xml:space="preserve"> terugvallen</w:t>
       </w:r>
       <w:r>
         <w:t xml:space="preserve"> op wat anderen ons voorschrijven. </w:t>
       </w:r>
       <w:r>
-        <w:t>De grootste bedreiging voor de Verlichting schuilt daarom niet in een gewelddadige oplegging van buitenaf, maar in deze unieke prestatie van een tirannie van de meerderheid om denkende wezens te veranderen in vee</w:t>
-      </w:r>
-      <w:r>
-        <w:t xml:space="preserve">. In het terzijde leggen van het conformisme komt het denken van Kant met Brown, King, Emerson en Thoreau overeen. Het gaat niet om wat de normen ons voorschrijven maar wat de verbeelding vermag. </w:t>
+        <w:t xml:space="preserve">De grootste bedreiging voor </w:t>
+      </w:r>
+      <w:r>
+        <w:t>het denken</w:t>
+      </w:r>
+      <w:r>
+        <w:t xml:space="preserve"> schuilt </w:t>
+      </w:r>
+      <w:r>
+        <w:t xml:space="preserve">voor Kant </w:t>
+      </w:r>
+      <w:r>
+        <w:t>niet in een gewelddadige oplegging van buitenaf, maar in de</w:t>
+      </w:r>
+      <w:r>
+        <w:t xml:space="preserve"> </w:t>
+      </w:r>
+      <w:r>
+        <w:t xml:space="preserve">tirannie van de meerderheid </w:t>
+      </w:r>
+      <w:r>
+        <w:t>waarmee mensen</w:t>
+      </w:r>
+      <w:r>
+        <w:t xml:space="preserve"> veranderen in </w:t>
+      </w:r>
+      <w:r>
+        <w:t xml:space="preserve">conformerend </w:t>
+      </w:r>
+      <w:r>
+        <w:t>vee</w:t>
+      </w:r>
+      <w:r>
+        <w:t xml:space="preserve">. Het gaat niet om wat de normen ons voorschrijven maar </w:t>
+      </w:r>
+      <w:r>
+        <w:t>waartoe</w:t>
+      </w:r>
+      <w:r>
+        <w:t xml:space="preserve"> verbeelding</w:t>
+      </w:r>
+      <w:r>
+        <w:t xml:space="preserve"> ons toe in staat </w:t>
+      </w:r>
+      <w:proofErr w:type="gramStart"/>
+      <w:r>
+        <w:t>stelt</w:t>
+      </w:r>
+      <w:r>
+        <w:t xml:space="preserve"> .</w:t>
+      </w:r>
+      <w:proofErr w:type="gramEnd"/>
+      <w:r>
+        <w:t xml:space="preserve"> </w:t>
       </w:r>
       <w:r>
         <w:t xml:space="preserve">Deze </w:t>
@@ -1305,7 +1458,19 @@
         <w:t>copernicaanse</w:t>
       </w:r>
       <w:r>
-        <w:t xml:space="preserve"> wending in het begrip autoriteit komt Boehm ook tegenin het verhaal van Abraham en zijn zoon Isaac uit het Oude Testament. Daarbij krijgt Abraham de opdracht van God om zijn zoon te offeren. Uiteindelijk gehoorzaamt Abraham God niet door een ram in plaats van zijn zoon te offeren. Ook Abraham begreep dat mensen de plicht hebben het algemene idee van rechtvaardigheid te volgen en in bepaalde situaties en momenten </w:t>
+        <w:t xml:space="preserve"> wending in het begrip autoriteit komt Boehm ook tegenin het verhaal van Abraham en zijn zoon Isaac uit het Oude Testament. Daarbij krijgt Abraham de opdracht van God om zijn zoon te offeren. Uiteindelijk gehoorzaamt Abraham God niet door een ram te offeren</w:t>
+      </w:r>
+      <w:r>
+        <w:t xml:space="preserve"> in plaats van zijn zoon</w:t>
+      </w:r>
+      <w:r>
+        <w:t>. Ook Abraham begr</w:t>
+      </w:r>
+      <w:r>
+        <w:t>ijpt</w:t>
+      </w:r>
+      <w:r>
+        <w:t xml:space="preserve"> dat mensen de plicht hebben het algemene idee van rechtvaardigheid te volgen en in bepaalde situaties en momenten </w:t>
       </w:r>
       <w:r>
         <w:t>geen recht hebben om te gehoorzamen.</w:t>
@@ -1320,6 +1485,179 @@
       <w:pPr>
         <w:spacing w:line="360" w:lineRule="auto"/>
       </w:pPr>
+    </w:p>
+    <w:p>
+      <w:pPr>
+        <w:spacing w:line="360" w:lineRule="auto"/>
+      </w:pPr>
+      <w:proofErr w:type="spellStart"/>
+      <w:r>
+        <w:t>Omri</w:t>
+      </w:r>
+      <w:proofErr w:type="spellEnd"/>
+      <w:r>
+        <w:t xml:space="preserve"> Boehm </w:t>
+      </w:r>
+      <w:r>
+        <w:t xml:space="preserve">wil ons losweken </w:t>
+      </w:r>
+      <w:r>
+        <w:t xml:space="preserve">van de conventies en de overtuigingen waarmee we omgeven zijn en daagt ons uit daarboven te staan. Het gaat niet om </w:t>
+      </w:r>
+      <w:r>
+        <w:t xml:space="preserve">te </w:t>
+      </w:r>
+      <w:r>
+        <w:t xml:space="preserve">gehoorzamen </w:t>
+      </w:r>
+      <w:r>
+        <w:t xml:space="preserve">wat ons opgelegd wordt, </w:t>
+      </w:r>
+      <w:r>
+        <w:t xml:space="preserve">maar </w:t>
+      </w:r>
+      <w:r>
+        <w:t>meer om de</w:t>
+      </w:r>
+      <w:r>
+        <w:t xml:space="preserve"> ongehoorzame</w:t>
+      </w:r>
+      <w:r>
+        <w:t xml:space="preserve"> houding</w:t>
+      </w:r>
+      <w:r>
+        <w:t xml:space="preserve">. </w:t>
+      </w:r>
+      <w:r>
+        <w:t>We hebben</w:t>
+      </w:r>
+      <w:r>
+        <w:t xml:space="preserve"> de plicht he</w:t>
+      </w:r>
+      <w:r>
+        <w:t>t</w:t>
+      </w:r>
+      <w:r>
+        <w:t xml:space="preserve"> algemene </w:t>
+      </w:r>
+      <w:r>
+        <w:lastRenderedPageBreak/>
+        <w:t xml:space="preserve">principe van rechtvaardigheid te volgen dat boven onszelf uitstijgt. </w:t>
+      </w:r>
+      <w:r>
+        <w:t>D</w:t>
+      </w:r>
+      <w:r>
+        <w:t>at pr</w:t>
+      </w:r>
+      <w:r>
+        <w:t xml:space="preserve">incipe van liefde voor de mensheid hebben we hoog te houden en daar kunnen we geen rechten aan ontlenen. Dat is een heel ander geluid dan </w:t>
+      </w:r>
+      <w:r>
+        <w:t>dat</w:t>
+      </w:r>
+      <w:r>
+        <w:t xml:space="preserve"> van al die groepen in de samenleving die zich achtergesteld voelen en denken dat z</w:t>
+      </w:r>
+      <w:r>
+        <w:t>ij</w:t>
+      </w:r>
+      <w:r>
+        <w:t xml:space="preserve"> aan de beurt zijn</w:t>
+      </w:r>
+      <w:r>
+        <w:t xml:space="preserve">. Anders ook dan </w:t>
+      </w:r>
+      <w:r>
+        <w:t xml:space="preserve">de nihilistische machtsstrijd en het verdedigen van het eigenbelang. Het is een heel compact boek en je hebt het idee dat hij soms met zevenmijlslaarzen door de geschiedenis loopt. </w:t>
+      </w:r>
+      <w:r>
+        <w:t xml:space="preserve">Het is bijvoorbeeld waar dat John </w:t>
+      </w:r>
+      <w:proofErr w:type="spellStart"/>
+      <w:r>
+        <w:t>Dewey</w:t>
+      </w:r>
+      <w:proofErr w:type="spellEnd"/>
+      <w:r>
+        <w:t xml:space="preserve"> het abstracte idee over mensen meer concreet wilde maken en verbinden aan nieuwe wetenschappelijke inzichten. Wat je uiteraard ook in de tijd moet plaatsen. </w:t>
+      </w:r>
+      <w:r>
+        <w:t>H</w:t>
+      </w:r>
+      <w:r>
+        <w:t xml:space="preserve">et ook </w:t>
+      </w:r>
+      <w:r>
+        <w:t xml:space="preserve">waar dat </w:t>
+      </w:r>
+      <w:proofErr w:type="spellStart"/>
+      <w:r>
+        <w:t>Dewey</w:t>
+      </w:r>
+      <w:proofErr w:type="spellEnd"/>
+      <w:r>
+        <w:t xml:space="preserve"> </w:t>
+      </w:r>
+      <w:r>
+        <w:t>juist heel</w:t>
+      </w:r>
+      <w:r>
+        <w:t xml:space="preserve"> bevreesd was voor de tirannie van de meerderheid en er alles aan deed om alle Amerikanen uit hun onmondigheid te halen. </w:t>
+      </w:r>
+      <w:r>
+        <w:t>Boehms perspectief is vooral interessant voor grote maatschappelijke vraagstukken waar we maar niet uitkomen. Dat wordt concreet als hij heel</w:t>
+      </w:r>
+      <w:r>
+        <w:t xml:space="preserve"> kort</w:t>
+      </w:r>
+      <w:r>
+        <w:t xml:space="preserve"> laat zien hoe zijn humanisme </w:t>
+      </w:r>
+      <w:proofErr w:type="gramStart"/>
+      <w:r>
+        <w:t>eruit ziet</w:t>
+      </w:r>
+      <w:proofErr w:type="gramEnd"/>
+      <w:r>
+        <w:t xml:space="preserve">. </w:t>
+      </w:r>
+      <w:r>
+        <w:t xml:space="preserve">Dan gaat hij in </w:t>
+      </w:r>
+      <w:r>
+        <w:t>op de relatie tussen Israël en Palestina</w:t>
+      </w:r>
+      <w:r>
+        <w:t>,</w:t>
+      </w:r>
+      <w:r>
+        <w:t xml:space="preserve"> waarover hij eerder een boek heeft geschreven. Hij is voor een </w:t>
+      </w:r>
+      <w:r>
+        <w:t>éé</w:t>
+      </w:r>
+      <w:r>
+        <w:t>n-statenoplossing met gelijke rechten voor Joodse en Palestijnse inwoners</w:t>
+      </w:r>
+      <w:r>
+        <w:t xml:space="preserve">. </w:t>
+      </w:r>
+      <w:r>
+        <w:t xml:space="preserve">De Joodse identiteit staat tegenover de Palestijnse identiteit. De Joden trekken zich na de Tweede Wereldoorlog in Israël terug. Alles hadden ze verloren, inclusief hun geloof in de Verlichting. Ze hebben enkel nog elkaar en als anderen daar een oordeel over hebben worden ze al snel als antisemiet gezien. De Palestijnen worden in hun eigen gebied buitenstaanders, gekoloniseerd, hun land wordt afgenomen en ze worden op gewelddadige manier onderdrukt. Volgens Boehm kunnen we alleen van die strijd van identiteiten afkomen als de gelijkheid van alle mensen als beginpunt nemen en daar een verplichting in zien. </w:t>
+      </w:r>
+      <w:r>
+        <w:t xml:space="preserve">Alleen zo’n universeel perspectief in radicale vorm. </w:t>
+      </w:r>
+      <w:r>
+        <w:t>Alleen zo kan</w:t>
+      </w:r>
+      <w:r>
+        <w:t xml:space="preserve"> </w:t>
+      </w:r>
+      <w:r>
+        <w:t>onrecht worden bestreden in plaats van dat we elkaar bestrijden.</w:t>
+      </w:r>
     </w:p>
     <w:p>
       <w:pPr>

</xml_diff>